<commit_message>
added endGame test case and changed modules for requirements document
</commit_message>
<xml_diff>
--- a/Software_Requirements_Specification.docx
+++ b/Software_Requirements_Specification.docx
@@ -17,12 +17,6 @@
         <w:rPr>
           <w:color w:val="000000"/>
         </w:rPr>
-        <w:t xml:space="preserve">Assignment #2 – </w:t>
-      </w:r>
-      <w:r>
-        <w:rPr>
-          <w:color w:val="000000"/>
-        </w:rPr>
         <w:t xml:space="preserve">Multi-Player </w:t>
       </w:r>
       <w:proofErr w:type="spellStart"/>
@@ -36,7 +30,7 @@
     </w:p>
     <w:p>
       <w:pPr>
-        <w:pStyle w:val="a9"/>
+        <w:pStyle w:val="Subtitle"/>
         <w:spacing w:after="720"/>
         <w:rPr>
           <w:b/>
@@ -61,7 +55,7 @@
     </w:p>
     <w:p>
       <w:pPr>
-        <w:pStyle w:val="a9"/>
+        <w:pStyle w:val="Subtitle"/>
         <w:rPr>
           <w:b/>
           <w:i w:val="0"/>
@@ -72,7 +66,7 @@
     </w:p>
     <w:p>
       <w:pPr>
-        <w:pStyle w:val="a9"/>
+        <w:pStyle w:val="Subtitle"/>
         <w:rPr>
           <w:b/>
           <w:i w:val="0"/>
@@ -83,7 +77,7 @@
     </w:p>
     <w:p>
       <w:pPr>
-        <w:pStyle w:val="a9"/>
+        <w:pStyle w:val="Subtitle"/>
         <w:rPr>
           <w:b/>
           <w:i w:val="0"/>
@@ -94,7 +88,7 @@
     </w:p>
     <w:p>
       <w:pPr>
-        <w:pStyle w:val="a9"/>
+        <w:pStyle w:val="Subtitle"/>
         <w:rPr>
           <w:b/>
           <w:i w:val="0"/>
@@ -105,7 +99,7 @@
     </w:p>
     <w:p>
       <w:pPr>
-        <w:pStyle w:val="a9"/>
+        <w:pStyle w:val="Subtitle"/>
         <w:rPr>
           <w:b/>
           <w:i w:val="0"/>
@@ -116,7 +110,7 @@
     </w:p>
     <w:p>
       <w:pPr>
-        <w:pStyle w:val="a9"/>
+        <w:pStyle w:val="Subtitle"/>
         <w:rPr>
           <w:b/>
           <w:i w:val="0"/>
@@ -127,7 +121,7 @@
     </w:p>
     <w:p>
       <w:pPr>
-        <w:pStyle w:val="a9"/>
+        <w:pStyle w:val="Subtitle"/>
         <w:rPr>
           <w:b/>
           <w:i w:val="0"/>
@@ -138,7 +132,7 @@
     </w:p>
     <w:p>
       <w:pPr>
-        <w:pStyle w:val="a9"/>
+        <w:pStyle w:val="Subtitle"/>
         <w:rPr>
           <w:b/>
           <w:i w:val="0"/>
@@ -149,7 +143,7 @@
     </w:p>
     <w:p>
       <w:pPr>
-        <w:pStyle w:val="a9"/>
+        <w:pStyle w:val="Subtitle"/>
         <w:rPr>
           <w:b/>
           <w:i w:val="0"/>
@@ -160,7 +154,7 @@
     </w:p>
     <w:p>
       <w:pPr>
-        <w:pStyle w:val="a9"/>
+        <w:pStyle w:val="Subtitle"/>
         <w:rPr>
           <w:b/>
           <w:i w:val="0"/>
@@ -171,7 +165,7 @@
     </w:p>
     <w:p>
       <w:pPr>
-        <w:pStyle w:val="a9"/>
+        <w:pStyle w:val="Subtitle"/>
         <w:rPr>
           <w:b/>
           <w:i w:val="0"/>
@@ -182,7 +176,7 @@
     </w:p>
     <w:p>
       <w:pPr>
-        <w:pStyle w:val="a9"/>
+        <w:pStyle w:val="Subtitle"/>
         <w:rPr>
           <w:b/>
           <w:i w:val="0"/>
@@ -193,7 +187,7 @@
     </w:p>
     <w:p>
       <w:pPr>
-        <w:pStyle w:val="a9"/>
+        <w:pStyle w:val="Subtitle"/>
         <w:jc w:val="left"/>
         <w:rPr>
           <w:bCs/>
@@ -205,7 +199,7 @@
     </w:p>
     <w:p>
       <w:pPr>
-        <w:pStyle w:val="a9"/>
+        <w:pStyle w:val="Subtitle"/>
         <w:rPr>
           <w:bCs/>
           <w:i w:val="0"/>
@@ -225,7 +219,7 @@
     </w:p>
     <w:p>
       <w:pPr>
-        <w:pStyle w:val="a9"/>
+        <w:pStyle w:val="Subtitle"/>
         <w:rPr>
           <w:bCs/>
           <w:i w:val="0"/>
@@ -245,7 +239,7 @@
     </w:p>
     <w:p>
       <w:pPr>
-        <w:pStyle w:val="a9"/>
+        <w:pStyle w:val="Subtitle"/>
         <w:rPr>
           <w:bCs/>
           <w:i w:val="0"/>
@@ -265,7 +259,7 @@
     </w:p>
     <w:p>
       <w:pPr>
-        <w:pStyle w:val="a9"/>
+        <w:pStyle w:val="Subtitle"/>
         <w:rPr>
           <w:bCs/>
           <w:i w:val="0"/>
@@ -285,7 +279,7 @@
     </w:p>
     <w:p>
       <w:pPr>
-        <w:pStyle w:val="a9"/>
+        <w:pStyle w:val="Subtitle"/>
         <w:rPr>
           <w:bCs/>
           <w:i w:val="0"/>
@@ -927,7 +921,7 @@
               <w:pStyle w:val="TableText"/>
               <w:snapToGrid w:val="0"/>
               <w:rPr>
-                <w:rFonts w:eastAsia="新細明體" w:hint="eastAsia"/>
+                <w:rFonts w:eastAsia="PMingLiU"/>
                 <w:color w:val="000000"/>
                 <w:u w:val="single"/>
                 <w:lang w:eastAsia="zh-TW"/>
@@ -935,7 +929,7 @@
             </w:pPr>
             <w:r>
               <w:rPr>
-                <w:rFonts w:eastAsia="新細明體" w:hint="eastAsia"/>
+                <w:rFonts w:eastAsia="PMingLiU" w:hint="eastAsia"/>
                 <w:color w:val="000000"/>
                 <w:u w:val="single"/>
                 <w:lang w:eastAsia="zh-TW"/>
@@ -944,7 +938,7 @@
             </w:r>
             <w:r>
               <w:rPr>
-                <w:rFonts w:eastAsia="新細明體"/>
+                <w:rFonts w:eastAsia="PMingLiU"/>
                 <w:color w:val="000000"/>
                 <w:u w:val="single"/>
                 <w:lang w:eastAsia="zh-TW"/>
@@ -968,14 +962,14 @@
               <w:pStyle w:val="TableText"/>
               <w:snapToGrid w:val="0"/>
               <w:rPr>
-                <w:rFonts w:eastAsia="新細明體" w:hint="eastAsia"/>
+                <w:rFonts w:eastAsia="PMingLiU"/>
                 <w:color w:val="000000"/>
                 <w:lang w:eastAsia="zh-TW"/>
               </w:rPr>
             </w:pPr>
             <w:r>
               <w:rPr>
-                <w:rFonts w:eastAsia="新細明體" w:hint="eastAsia"/>
+                <w:rFonts w:eastAsia="PMingLiU" w:hint="eastAsia"/>
                 <w:color w:val="000000"/>
                 <w:lang w:eastAsia="zh-TW"/>
               </w:rPr>
@@ -983,7 +977,7 @@
             </w:r>
             <w:r>
               <w:rPr>
-                <w:rFonts w:eastAsia="新細明體"/>
+                <w:rFonts w:eastAsia="PMingLiU"/>
                 <w:color w:val="000000"/>
                 <w:lang w:eastAsia="zh-TW"/>
               </w:rPr>
@@ -1006,14 +1000,14 @@
               <w:pStyle w:val="TableText"/>
               <w:snapToGrid w:val="0"/>
               <w:rPr>
-                <w:rFonts w:eastAsia="新細明體" w:hint="eastAsia"/>
+                <w:rFonts w:eastAsia="PMingLiU"/>
                 <w:color w:val="000000"/>
                 <w:lang w:eastAsia="zh-TW"/>
               </w:rPr>
             </w:pPr>
             <w:r>
               <w:rPr>
-                <w:rFonts w:eastAsia="新細明體" w:hint="eastAsia"/>
+                <w:rFonts w:eastAsia="PMingLiU" w:hint="eastAsia"/>
                 <w:color w:val="000000"/>
                 <w:lang w:eastAsia="zh-TW"/>
               </w:rPr>
@@ -1021,7 +1015,7 @@
             </w:r>
             <w:r>
               <w:rPr>
-                <w:rFonts w:eastAsia="新細明體"/>
+                <w:rFonts w:eastAsia="PMingLiU"/>
                 <w:color w:val="000000"/>
                 <w:lang w:eastAsia="zh-TW"/>
               </w:rPr>
@@ -1045,14 +1039,14 @@
               <w:pStyle w:val="TableText"/>
               <w:snapToGrid w:val="0"/>
               <w:rPr>
-                <w:rFonts w:eastAsia="新細明體" w:hint="eastAsia"/>
+                <w:rFonts w:eastAsia="PMingLiU"/>
                 <w:color w:val="000000"/>
                 <w:lang w:eastAsia="zh-TW"/>
               </w:rPr>
             </w:pPr>
             <w:r>
               <w:rPr>
-                <w:rFonts w:eastAsia="新細明體" w:hint="eastAsia"/>
+                <w:rFonts w:eastAsia="PMingLiU" w:hint="eastAsia"/>
                 <w:color w:val="000000"/>
                 <w:lang w:eastAsia="zh-TW"/>
               </w:rPr>
@@ -1060,11 +1054,114 @@
             </w:r>
             <w:r>
               <w:rPr>
-                <w:rFonts w:eastAsia="新細明體"/>
+                <w:rFonts w:eastAsia="PMingLiU"/>
                 <w:color w:val="000000"/>
                 <w:lang w:eastAsia="zh-TW"/>
               </w:rPr>
               <w:t>hun Yin Lee</w:t>
+            </w:r>
+          </w:p>
+        </w:tc>
+      </w:tr>
+      <w:tr>
+        <w:tc>
+          <w:tcPr>
+            <w:tcW w:w="1277" w:type="dxa"/>
+            <w:tcBorders>
+              <w:top w:val="single" w:sz="6" w:space="0" w:color="000000"/>
+              <w:left w:val="single" w:sz="6" w:space="0" w:color="000000"/>
+              <w:bottom w:val="single" w:sz="6" w:space="0" w:color="000000"/>
+            </w:tcBorders>
+            <w:shd w:val="clear" w:color="auto" w:fill="E5E5E5"/>
+          </w:tcPr>
+          <w:p>
+            <w:pPr>
+              <w:pStyle w:val="TableText"/>
+              <w:snapToGrid w:val="0"/>
+              <w:rPr>
+                <w:color w:val="000000"/>
+                <w:u w:val="single"/>
+              </w:rPr>
+            </w:pPr>
+            <w:r>
+              <w:rPr>
+                <w:color w:val="000000"/>
+                <w:u w:val="single"/>
+              </w:rPr>
+              <w:t>6/22/22</w:t>
+            </w:r>
+          </w:p>
+        </w:tc>
+        <w:tc>
+          <w:tcPr>
+            <w:tcW w:w="1081" w:type="dxa"/>
+            <w:tcBorders>
+              <w:top w:val="single" w:sz="6" w:space="0" w:color="000000"/>
+              <w:left w:val="single" w:sz="6" w:space="0" w:color="000000"/>
+              <w:bottom w:val="single" w:sz="6" w:space="0" w:color="000000"/>
+            </w:tcBorders>
+            <w:shd w:val="clear" w:color="auto" w:fill="E5E5E5"/>
+          </w:tcPr>
+          <w:p>
+            <w:pPr>
+              <w:pStyle w:val="TableText"/>
+              <w:snapToGrid w:val="0"/>
+              <w:rPr>
+                <w:color w:val="000000"/>
+              </w:rPr>
+            </w:pPr>
+            <w:r>
+              <w:rPr>
+                <w:color w:val="000000"/>
+              </w:rPr>
+              <w:t>1.0.4</w:t>
+            </w:r>
+          </w:p>
+        </w:tc>
+        <w:tc>
+          <w:tcPr>
+            <w:tcW w:w="3813" w:type="dxa"/>
+            <w:tcBorders>
+              <w:top w:val="single" w:sz="6" w:space="0" w:color="000000"/>
+              <w:left w:val="single" w:sz="6" w:space="0" w:color="000000"/>
+              <w:bottom w:val="single" w:sz="6" w:space="0" w:color="000000"/>
+            </w:tcBorders>
+            <w:shd w:val="clear" w:color="auto" w:fill="E5E5E5"/>
+          </w:tcPr>
+          <w:p>
+            <w:pPr>
+              <w:pStyle w:val="TableText"/>
+              <w:snapToGrid w:val="0"/>
+              <w:rPr>
+                <w:color w:val="000000"/>
+              </w:rPr>
+            </w:pPr>
+          </w:p>
+        </w:tc>
+        <w:tc>
+          <w:tcPr>
+            <w:tcW w:w="2591" w:type="dxa"/>
+            <w:tcBorders>
+              <w:top w:val="single" w:sz="6" w:space="0" w:color="000000"/>
+              <w:left w:val="single" w:sz="6" w:space="0" w:color="000000"/>
+              <w:bottom w:val="single" w:sz="6" w:space="0" w:color="000000"/>
+              <w:right w:val="single" w:sz="6" w:space="0" w:color="000000"/>
+            </w:tcBorders>
+            <w:shd w:val="clear" w:color="auto" w:fill="E5E5E5"/>
+          </w:tcPr>
+          <w:p>
+            <w:pPr>
+              <w:pStyle w:val="TableText"/>
+              <w:snapToGrid w:val="0"/>
+              <w:rPr>
+                <w:color w:val="000000"/>
+              </w:rPr>
+            </w:pPr>
+            <w:r>
+              <w:rPr>
+                <w:color w:val="000000"/>
+              </w:rPr>
+              <w:t>Aastha Sharma</w:t>
             </w:r>
           </w:p>
         </w:tc>
@@ -2161,90 +2258,6 @@
           </w:p>
         </w:tc>
       </w:tr>
-      <w:tr>
-        <w:tc>
-          <w:tcPr>
-            <w:tcW w:w="1277" w:type="dxa"/>
-            <w:tcBorders>
-              <w:top w:val="single" w:sz="6" w:space="0" w:color="000000"/>
-              <w:left w:val="single" w:sz="6" w:space="0" w:color="000000"/>
-              <w:bottom w:val="single" w:sz="6" w:space="0" w:color="000000"/>
-            </w:tcBorders>
-            <w:shd w:val="clear" w:color="auto" w:fill="E5E5E5"/>
-          </w:tcPr>
-          <w:p>
-            <w:pPr>
-              <w:pStyle w:val="TableText"/>
-              <w:snapToGrid w:val="0"/>
-              <w:rPr>
-                <w:color w:val="000000"/>
-                <w:u w:val="single"/>
-              </w:rPr>
-            </w:pPr>
-          </w:p>
-        </w:tc>
-        <w:tc>
-          <w:tcPr>
-            <w:tcW w:w="1081" w:type="dxa"/>
-            <w:tcBorders>
-              <w:top w:val="single" w:sz="6" w:space="0" w:color="000000"/>
-              <w:left w:val="single" w:sz="6" w:space="0" w:color="000000"/>
-              <w:bottom w:val="single" w:sz="6" w:space="0" w:color="000000"/>
-            </w:tcBorders>
-            <w:shd w:val="clear" w:color="auto" w:fill="E5E5E5"/>
-          </w:tcPr>
-          <w:p>
-            <w:pPr>
-              <w:pStyle w:val="TableText"/>
-              <w:snapToGrid w:val="0"/>
-              <w:rPr>
-                <w:color w:val="000000"/>
-              </w:rPr>
-            </w:pPr>
-          </w:p>
-        </w:tc>
-        <w:tc>
-          <w:tcPr>
-            <w:tcW w:w="3813" w:type="dxa"/>
-            <w:tcBorders>
-              <w:top w:val="single" w:sz="6" w:space="0" w:color="000000"/>
-              <w:left w:val="single" w:sz="6" w:space="0" w:color="000000"/>
-              <w:bottom w:val="single" w:sz="6" w:space="0" w:color="000000"/>
-            </w:tcBorders>
-            <w:shd w:val="clear" w:color="auto" w:fill="E5E5E5"/>
-          </w:tcPr>
-          <w:p>
-            <w:pPr>
-              <w:pStyle w:val="TableText"/>
-              <w:snapToGrid w:val="0"/>
-              <w:rPr>
-                <w:color w:val="000000"/>
-              </w:rPr>
-            </w:pPr>
-          </w:p>
-        </w:tc>
-        <w:tc>
-          <w:tcPr>
-            <w:tcW w:w="2591" w:type="dxa"/>
-            <w:tcBorders>
-              <w:top w:val="single" w:sz="6" w:space="0" w:color="000000"/>
-              <w:left w:val="single" w:sz="6" w:space="0" w:color="000000"/>
-              <w:bottom w:val="single" w:sz="6" w:space="0" w:color="000000"/>
-              <w:right w:val="single" w:sz="6" w:space="0" w:color="000000"/>
-            </w:tcBorders>
-            <w:shd w:val="clear" w:color="auto" w:fill="E5E5E5"/>
-          </w:tcPr>
-          <w:p>
-            <w:pPr>
-              <w:pStyle w:val="TableText"/>
-              <w:snapToGrid w:val="0"/>
-              <w:rPr>
-                <w:color w:val="000000"/>
-              </w:rPr>
-            </w:pPr>
-          </w:p>
-        </w:tc>
-      </w:tr>
     </w:tbl>
     <w:p>
       <w:pPr>
@@ -2283,7 +2296,7 @@
     </w:p>
     <w:p>
       <w:pPr>
-        <w:pStyle w:val="10"/>
+        <w:pStyle w:val="TOC1"/>
         <w:tabs>
           <w:tab w:val="left" w:pos="400"/>
         </w:tabs>
@@ -2346,7 +2359,7 @@
     </w:p>
     <w:p>
       <w:pPr>
-        <w:pStyle w:val="20"/>
+        <w:pStyle w:val="TOC2"/>
         <w:tabs>
           <w:tab w:val="left" w:pos="800"/>
         </w:tabs>
@@ -2398,7 +2411,7 @@
     </w:p>
     <w:p>
       <w:pPr>
-        <w:pStyle w:val="20"/>
+        <w:pStyle w:val="TOC2"/>
         <w:tabs>
           <w:tab w:val="left" w:pos="800"/>
         </w:tabs>
@@ -2450,7 +2463,7 @@
     </w:p>
     <w:p>
       <w:pPr>
-        <w:pStyle w:val="20"/>
+        <w:pStyle w:val="TOC2"/>
         <w:tabs>
           <w:tab w:val="left" w:pos="800"/>
         </w:tabs>
@@ -2502,7 +2515,7 @@
     </w:p>
     <w:p>
       <w:pPr>
-        <w:pStyle w:val="20"/>
+        <w:pStyle w:val="TOC2"/>
         <w:tabs>
           <w:tab w:val="left" w:pos="800"/>
         </w:tabs>
@@ -2554,7 +2567,7 @@
     </w:p>
     <w:p>
       <w:pPr>
-        <w:pStyle w:val="10"/>
+        <w:pStyle w:val="TOC1"/>
         <w:tabs>
           <w:tab w:val="left" w:pos="400"/>
         </w:tabs>
@@ -2608,7 +2621,7 @@
     </w:p>
     <w:p>
       <w:pPr>
-        <w:pStyle w:val="20"/>
+        <w:pStyle w:val="TOC2"/>
         <w:tabs>
           <w:tab w:val="left" w:pos="800"/>
         </w:tabs>
@@ -2660,7 +2673,7 @@
     </w:p>
     <w:p>
       <w:pPr>
-        <w:pStyle w:val="20"/>
+        <w:pStyle w:val="TOC2"/>
         <w:tabs>
           <w:tab w:val="left" w:pos="800"/>
         </w:tabs>
@@ -2712,7 +2725,7 @@
     </w:p>
     <w:p>
       <w:pPr>
-        <w:pStyle w:val="20"/>
+        <w:pStyle w:val="TOC2"/>
         <w:tabs>
           <w:tab w:val="left" w:pos="800"/>
         </w:tabs>
@@ -2764,7 +2777,7 @@
     </w:p>
     <w:p>
       <w:pPr>
-        <w:pStyle w:val="20"/>
+        <w:pStyle w:val="TOC2"/>
         <w:tabs>
           <w:tab w:val="left" w:pos="800"/>
         </w:tabs>
@@ -2816,7 +2829,7 @@
     </w:p>
     <w:p>
       <w:pPr>
-        <w:pStyle w:val="20"/>
+        <w:pStyle w:val="TOC2"/>
         <w:tabs>
           <w:tab w:val="left" w:pos="800"/>
         </w:tabs>
@@ -2868,7 +2881,7 @@
     </w:p>
     <w:p>
       <w:pPr>
-        <w:pStyle w:val="10"/>
+        <w:pStyle w:val="TOC1"/>
         <w:tabs>
           <w:tab w:val="left" w:pos="400"/>
         </w:tabs>
@@ -2922,7 +2935,7 @@
     </w:p>
     <w:p>
       <w:pPr>
-        <w:pStyle w:val="20"/>
+        <w:pStyle w:val="TOC2"/>
         <w:tabs>
           <w:tab w:val="left" w:pos="800"/>
         </w:tabs>
@@ -2974,7 +2987,7 @@
     </w:p>
     <w:p>
       <w:pPr>
-        <w:pStyle w:val="20"/>
+        <w:pStyle w:val="TOC2"/>
         <w:tabs>
           <w:tab w:val="left" w:pos="800"/>
         </w:tabs>
@@ -3026,7 +3039,7 @@
     </w:p>
     <w:p>
       <w:pPr>
-        <w:pStyle w:val="20"/>
+        <w:pStyle w:val="TOC2"/>
         <w:tabs>
           <w:tab w:val="left" w:pos="800"/>
         </w:tabs>
@@ -3078,7 +3091,7 @@
     </w:p>
     <w:p>
       <w:pPr>
-        <w:pStyle w:val="10"/>
+        <w:pStyle w:val="TOC1"/>
         <w:tabs>
           <w:tab w:val="left" w:pos="400"/>
         </w:tabs>
@@ -3132,7 +3145,7 @@
     </w:p>
     <w:p>
       <w:pPr>
-        <w:pStyle w:val="20"/>
+        <w:pStyle w:val="TOC2"/>
         <w:tabs>
           <w:tab w:val="left" w:pos="800"/>
         </w:tabs>
@@ -3184,7 +3197,7 @@
     </w:p>
     <w:p>
       <w:pPr>
-        <w:pStyle w:val="20"/>
+        <w:pStyle w:val="TOC2"/>
         <w:tabs>
           <w:tab w:val="left" w:pos="800"/>
         </w:tabs>
@@ -3236,7 +3249,7 @@
     </w:p>
     <w:p>
       <w:pPr>
-        <w:pStyle w:val="20"/>
+        <w:pStyle w:val="TOC2"/>
         <w:tabs>
           <w:tab w:val="left" w:pos="800"/>
         </w:tabs>
@@ -3313,7 +3326,7 @@
     </w:p>
     <w:p>
       <w:pPr>
-        <w:pStyle w:val="1"/>
+        <w:pStyle w:val="Heading1"/>
         <w:numPr>
           <w:ilvl w:val="0"/>
           <w:numId w:val="2"/>
@@ -3342,7 +3355,7 @@
     </w:p>
     <w:p>
       <w:pPr>
-        <w:pStyle w:val="2"/>
+        <w:pStyle w:val="Heading2"/>
         <w:numPr>
           <w:ilvl w:val="1"/>
           <w:numId w:val="2"/>
@@ -3376,7 +3389,7 @@
     </w:p>
     <w:p>
       <w:pPr>
-        <w:pStyle w:val="2"/>
+        <w:pStyle w:val="Heading2"/>
         <w:numPr>
           <w:ilvl w:val="1"/>
           <w:numId w:val="2"/>
@@ -3423,7 +3436,7 @@
     </w:p>
     <w:p>
       <w:pPr>
-        <w:pStyle w:val="2"/>
+        <w:pStyle w:val="Heading2"/>
         <w:numPr>
           <w:ilvl w:val="1"/>
           <w:numId w:val="2"/>
@@ -3566,17 +3579,22 @@
           <w:rFonts w:eastAsia="Arial-ItalicMT" w:cstheme="minorHAnsi"/>
           <w:color w:val="000000"/>
         </w:rPr>
-        <w:t xml:space="preserve">Deck is not </w:t>
-      </w:r>
-      <w:proofErr w:type="gramStart"/>
+        <w:t xml:space="preserve">Deck </w:t>
+      </w:r>
       <w:r>
         <w:rPr>
           <w:rFonts w:eastAsia="Arial-ItalicMT" w:cstheme="minorHAnsi"/>
           <w:color w:val="000000"/>
         </w:rPr>
-        <w:t>exist</w:t>
-      </w:r>
-      <w:proofErr w:type="gramEnd"/>
+        <w:t>does</w:t>
+      </w:r>
+      <w:r>
+        <w:rPr>
+          <w:rFonts w:eastAsia="Arial-ItalicMT" w:cstheme="minorHAnsi"/>
+          <w:color w:val="000000"/>
+        </w:rPr>
+        <w:t xml:space="preserve"> not exist</w:t>
+      </w:r>
     </w:p>
     <w:p>
       <w:pPr>
@@ -3706,23 +3724,21 @@
           <w:rFonts w:eastAsia="Arial-ItalicMT" w:cstheme="minorHAnsi"/>
           <w:color w:val="000000"/>
         </w:rPr>
-        <w:t xml:space="preserve">Deck is </w:t>
-      </w:r>
-      <w:proofErr w:type="gramStart"/>
+        <w:t xml:space="preserve">Deck </w:t>
+      </w:r>
       <w:r>
         <w:rPr>
           <w:rFonts w:eastAsia="Arial-ItalicMT" w:cstheme="minorHAnsi"/>
           <w:color w:val="000000"/>
         </w:rPr>
-        <w:t>exist</w:t>
-      </w:r>
-      <w:proofErr w:type="gramEnd"/>
+        <w:t>does</w:t>
+      </w:r>
       <w:r>
         <w:rPr>
           <w:rFonts w:eastAsia="Arial-ItalicMT" w:cstheme="minorHAnsi"/>
           <w:color w:val="000000"/>
         </w:rPr>
-        <w:t>, need to shuffle the deck instead</w:t>
+        <w:t xml:space="preserve"> exist, need to shuffle the deck instead</w:t>
       </w:r>
     </w:p>
     <w:p>
@@ -4020,23 +4036,21 @@
           <w:rFonts w:eastAsia="Arial-ItalicMT" w:cstheme="minorHAnsi"/>
           <w:color w:val="000000"/>
         </w:rPr>
-        <w:t xml:space="preserve">Deck is not </w:t>
-      </w:r>
-      <w:proofErr w:type="gramStart"/>
+        <w:t xml:space="preserve">Deck </w:t>
+      </w:r>
       <w:r>
         <w:rPr>
           <w:rFonts w:eastAsia="Arial-ItalicMT" w:cstheme="minorHAnsi"/>
           <w:color w:val="000000"/>
         </w:rPr>
-        <w:t>exist</w:t>
-      </w:r>
-      <w:proofErr w:type="gramEnd"/>
+        <w:t>does</w:t>
+      </w:r>
       <w:r>
         <w:rPr>
           <w:rFonts w:eastAsia="Arial-ItalicMT" w:cstheme="minorHAnsi"/>
           <w:color w:val="000000"/>
         </w:rPr>
-        <w:t>, need to generate the deck instead</w:t>
+        <w:t xml:space="preserve"> not exist, need to generate the deck instead</w:t>
       </w:r>
     </w:p>
     <w:p>
@@ -4197,7 +4211,21 @@
           <w:rFonts w:eastAsia="Arial-ItalicMT" w:cstheme="minorHAnsi"/>
           <w:color w:val="000000"/>
         </w:rPr>
-        <w:t>Playerhand</w:t>
+        <w:t>Player</w:t>
+      </w:r>
+      <w:r>
+        <w:rPr>
+          <w:rFonts w:eastAsia="Arial-ItalicMT" w:cstheme="minorHAnsi"/>
+          <w:color w:val="000000"/>
+        </w:rPr>
+        <w:t>H</w:t>
+      </w:r>
+      <w:r>
+        <w:rPr>
+          <w:rFonts w:eastAsia="Arial-ItalicMT" w:cstheme="minorHAnsi"/>
+          <w:color w:val="000000"/>
+        </w:rPr>
+        <w:t>and</w:t>
       </w:r>
       <w:proofErr w:type="spellEnd"/>
       <w:r>
@@ -4254,7 +4282,28 @@
           <w:rFonts w:eastAsia="Arial-ItalicMT" w:cstheme="minorHAnsi"/>
           <w:color w:val="000000"/>
         </w:rPr>
-        <w:t>when the player need additional card</w:t>
+        <w:t>when the player need</w:t>
+      </w:r>
+      <w:r>
+        <w:rPr>
+          <w:rFonts w:eastAsia="Arial-ItalicMT" w:cstheme="minorHAnsi"/>
+          <w:color w:val="000000"/>
+        </w:rPr>
+        <w:t>s</w:t>
+      </w:r>
+      <w:r>
+        <w:rPr>
+          <w:rFonts w:eastAsia="Arial-ItalicMT" w:cstheme="minorHAnsi"/>
+          <w:color w:val="000000"/>
+        </w:rPr>
+        <w:t xml:space="preserve"> additional card</w:t>
+      </w:r>
+      <w:r>
+        <w:rPr>
+          <w:rFonts w:eastAsia="Arial-ItalicMT" w:cstheme="minorHAnsi"/>
+          <w:color w:val="000000"/>
+        </w:rPr>
+        <w:t>s</w:t>
       </w:r>
     </w:p>
     <w:p>
@@ -4320,7 +4369,21 @@
           <w:rFonts w:eastAsia="Arial-ItalicMT" w:cstheme="minorHAnsi"/>
           <w:color w:val="000000"/>
         </w:rPr>
-        <w:t xml:space="preserve">After the player bets, it will use </w:t>
+        <w:t xml:space="preserve">After the player bets, </w:t>
+      </w:r>
+      <w:r>
+        <w:rPr>
+          <w:rFonts w:eastAsia="Arial-ItalicMT" w:cstheme="minorHAnsi"/>
+          <w:color w:val="000000"/>
+        </w:rPr>
+        <w:t xml:space="preserve">they </w:t>
+      </w:r>
+      <w:r>
+        <w:rPr>
+          <w:rFonts w:eastAsia="Arial-ItalicMT" w:cstheme="minorHAnsi"/>
+          <w:color w:val="000000"/>
+        </w:rPr>
+        <w:t xml:space="preserve">will use </w:t>
       </w:r>
       <w:proofErr w:type="spellStart"/>
       <w:r>
@@ -4677,7 +4740,35 @@
           <w:rFonts w:eastAsia="Arial-ItalicMT" w:cstheme="minorHAnsi"/>
           <w:color w:val="000000"/>
         </w:rPr>
-        <w:t xml:space="preserve"> cards on hand is close enough to 21, and decide not to add additional card, the call stand </w:t>
+        <w:t xml:space="preserve"> cards on hand is close enough to 21, and decide not to add additional card, </w:t>
+      </w:r>
+      <w:r>
+        <w:rPr>
+          <w:rFonts w:eastAsia="Arial-ItalicMT" w:cstheme="minorHAnsi"/>
+          <w:color w:val="000000"/>
+        </w:rPr>
+        <w:t>that is</w:t>
+      </w:r>
+      <w:r>
+        <w:rPr>
+          <w:rFonts w:eastAsia="Arial-ItalicMT" w:cstheme="minorHAnsi"/>
+          <w:color w:val="000000"/>
+        </w:rPr>
+        <w:t xml:space="preserve"> call</w:t>
+      </w:r>
+      <w:r>
+        <w:rPr>
+          <w:rFonts w:eastAsia="Arial-ItalicMT" w:cstheme="minorHAnsi"/>
+          <w:color w:val="000000"/>
+        </w:rPr>
+        <w:t>ed</w:t>
+      </w:r>
+      <w:r>
+        <w:rPr>
+          <w:rFonts w:eastAsia="Arial-ItalicMT" w:cstheme="minorHAnsi"/>
+          <w:color w:val="000000"/>
+        </w:rPr>
+        <w:t xml:space="preserve"> stand </w:t>
       </w:r>
     </w:p>
     <w:p>
@@ -4717,7 +4808,7 @@
       <w:pPr>
         <w:ind w:leftChars="700" w:left="1400"/>
         <w:rPr>
-          <w:rFonts w:asciiTheme="minorHAnsi" w:hAnsiTheme="minorHAnsi" w:cstheme="minorHAnsi" w:hint="eastAsia"/>
+          <w:rFonts w:asciiTheme="minorHAnsi" w:hAnsiTheme="minorHAnsi" w:cstheme="minorHAnsi"/>
         </w:rPr>
       </w:pPr>
     </w:p>
@@ -4943,7 +5034,21 @@
           <w:rFonts w:eastAsia="Arial-ItalicMT" w:cstheme="minorHAnsi"/>
           <w:color w:val="000000"/>
         </w:rPr>
-        <w:t xml:space="preserve">After two cards originally dealt to the player and there has a new card adding to hand, it </w:t>
+        <w:t xml:space="preserve">After two cards originally dealt to the player </w:t>
+      </w:r>
+      <w:r>
+        <w:rPr>
+          <w:rFonts w:eastAsia="Arial-ItalicMT" w:cstheme="minorHAnsi"/>
+          <w:color w:val="000000"/>
+        </w:rPr>
+        <w:t>or</w:t>
+      </w:r>
+      <w:r>
+        <w:rPr>
+          <w:rFonts w:eastAsia="Arial-ItalicMT" w:cstheme="minorHAnsi"/>
+          <w:color w:val="000000"/>
+        </w:rPr>
+        <w:t xml:space="preserve"> there has a new card adding to hand, it </w:t>
       </w:r>
       <w:proofErr w:type="gramStart"/>
       <w:r>
@@ -5567,7 +5672,14 @@
           <w:rFonts w:eastAsia="Arial-ItalicMT" w:cstheme="minorHAnsi"/>
           <w:color w:val="000000"/>
         </w:rPr>
-        <w:t>7</w:t>
+        <w:t>8</w:t>
+      </w:r>
+      <w:r>
+        <w:rPr>
+          <w:rFonts w:eastAsia="Arial-ItalicMT" w:cstheme="minorHAnsi"/>
+          <w:color w:val="000000"/>
+        </w:rPr>
+        <w:tab/>
       </w:r>
     </w:p>
     <w:p>
@@ -5735,7 +5847,13 @@
         <w:t xml:space="preserve">Starting from the game start, it will save </w:t>
       </w:r>
       <w:r>
-        <w:t>player id, current balance, amount bet, status in game (in or out), action (hit or stay), cards in hand</w:t>
+        <w:t xml:space="preserve">player id, current balance, amount bet, status in game (in or out), action (hit or </w:t>
+      </w:r>
+      <w:r>
+        <w:t>stand</w:t>
+      </w:r>
+      <w:r>
+        <w:t>), cards in hand</w:t>
       </w:r>
       <w:r>
         <w:t xml:space="preserve"> into a test file </w:t>
@@ -5748,7 +5866,8 @@
         <w:adjustRightInd w:val="0"/>
         <w:ind w:leftChars="700" w:left="1400"/>
         <w:rPr>
-          <w:rFonts w:asciiTheme="minorHAnsi" w:hAnsiTheme="minorHAnsi" w:cstheme="minorHAnsi"/>
+          <w:rFonts w:eastAsia="ArialMT" w:cstheme="minorHAnsi"/>
+          <w:color w:val="000000"/>
         </w:rPr>
       </w:pPr>
       <w:r>
@@ -5775,12 +5894,586 @@
     </w:p>
     <w:p>
       <w:pPr>
-        <w:pStyle w:val="ab"/>
         <w:autoSpaceDE w:val="0"/>
         <w:autoSpaceDN w:val="0"/>
         <w:adjustRightInd w:val="0"/>
-        <w:rPr>
-          <w:rFonts w:asciiTheme="minorHAnsi" w:hAnsiTheme="minorHAnsi" w:cstheme="minorHAnsi" w:hint="eastAsia"/>
+        <w:ind w:leftChars="700" w:left="1400"/>
+        <w:rPr>
+          <w:rFonts w:asciiTheme="minorHAnsi" w:hAnsiTheme="minorHAnsi" w:cstheme="minorHAnsi"/>
+        </w:rPr>
+      </w:pPr>
+    </w:p>
+    <w:p>
+      <w:pPr>
+        <w:autoSpaceDE w:val="0"/>
+        <w:autoSpaceDN w:val="0"/>
+        <w:adjustRightInd w:val="0"/>
+        <w:ind w:leftChars="700" w:left="1400"/>
+        <w:rPr>
+          <w:rFonts w:asciiTheme="minorHAnsi" w:eastAsia="Arial-ItalicMT" w:hAnsiTheme="minorHAnsi" w:cstheme="minorHAnsi"/>
+          <w:color w:val="000000"/>
+        </w:rPr>
+      </w:pPr>
+      <w:r>
+        <w:rPr>
+          <w:rFonts w:asciiTheme="minorHAnsi" w:eastAsia="ArialMT" w:hAnsiTheme="minorHAnsi" w:cstheme="minorHAnsi"/>
+          <w:color w:val="7030A1"/>
+        </w:rPr>
+        <w:t>Use Case ID</w:t>
+      </w:r>
+      <w:r>
+        <w:rPr>
+          <w:rFonts w:asciiTheme="minorHAnsi" w:eastAsia="ArialMT" w:hAnsiTheme="minorHAnsi" w:cstheme="minorHAnsi"/>
+          <w:color w:val="000000"/>
+        </w:rPr>
+        <w:t xml:space="preserve">: </w:t>
+      </w:r>
+      <w:r>
+        <w:rPr>
+          <w:rFonts w:eastAsia="Arial-ItalicMT" w:cstheme="minorHAnsi"/>
+          <w:color w:val="000000"/>
+        </w:rPr>
+        <w:t>9</w:t>
+      </w:r>
+      <w:r>
+        <w:rPr>
+          <w:rFonts w:eastAsia="Arial-ItalicMT" w:cstheme="minorHAnsi"/>
+          <w:color w:val="000000"/>
+        </w:rPr>
+        <w:tab/>
+      </w:r>
+    </w:p>
+    <w:p>
+      <w:pPr>
+        <w:autoSpaceDE w:val="0"/>
+        <w:autoSpaceDN w:val="0"/>
+        <w:adjustRightInd w:val="0"/>
+        <w:ind w:leftChars="700" w:left="1400"/>
+        <w:rPr>
+          <w:rFonts w:asciiTheme="minorHAnsi" w:eastAsia="Arial-ItalicMT" w:hAnsiTheme="minorHAnsi" w:cstheme="minorHAnsi"/>
+          <w:color w:val="000000"/>
+        </w:rPr>
+      </w:pPr>
+      <w:r>
+        <w:rPr>
+          <w:rFonts w:asciiTheme="minorHAnsi" w:eastAsia="ArialMT" w:hAnsiTheme="minorHAnsi" w:cstheme="minorHAnsi"/>
+          <w:color w:val="7030A1"/>
+        </w:rPr>
+        <w:t>Use Case Name</w:t>
+      </w:r>
+      <w:r>
+        <w:rPr>
+          <w:rFonts w:asciiTheme="minorHAnsi" w:eastAsia="ArialMT" w:hAnsiTheme="minorHAnsi" w:cstheme="minorHAnsi"/>
+          <w:color w:val="000000"/>
+        </w:rPr>
+        <w:t xml:space="preserve">: </w:t>
+      </w:r>
+      <w:proofErr w:type="spellStart"/>
+      <w:r>
+        <w:rPr>
+          <w:rFonts w:eastAsia="Arial-ItalicMT" w:cstheme="minorHAnsi"/>
+          <w:color w:val="000000"/>
+        </w:rPr>
+        <w:t>endGame</w:t>
+      </w:r>
+      <w:proofErr w:type="spellEnd"/>
+    </w:p>
+    <w:p>
+      <w:pPr>
+        <w:autoSpaceDE w:val="0"/>
+        <w:autoSpaceDN w:val="0"/>
+        <w:adjustRightInd w:val="0"/>
+        <w:ind w:leftChars="700" w:left="1400"/>
+        <w:rPr>
+          <w:rFonts w:asciiTheme="minorHAnsi" w:eastAsia="Arial-ItalicMT" w:hAnsiTheme="minorHAnsi" w:cstheme="minorHAnsi"/>
+          <w:color w:val="000000"/>
+        </w:rPr>
+      </w:pPr>
+      <w:r>
+        <w:rPr>
+          <w:rFonts w:asciiTheme="minorHAnsi" w:eastAsia="ArialMT" w:hAnsiTheme="minorHAnsi" w:cstheme="minorHAnsi"/>
+          <w:color w:val="7030A1"/>
+        </w:rPr>
+        <w:t>Primary Actor</w:t>
+      </w:r>
+      <w:r>
+        <w:rPr>
+          <w:rFonts w:asciiTheme="minorHAnsi" w:eastAsia="ArialMT" w:hAnsiTheme="minorHAnsi" w:cstheme="minorHAnsi"/>
+          <w:color w:val="000000"/>
+        </w:rPr>
+        <w:t xml:space="preserve">: </w:t>
+      </w:r>
+      <w:r>
+        <w:rPr>
+          <w:rFonts w:eastAsia="Arial-ItalicMT" w:cstheme="minorHAnsi"/>
+          <w:color w:val="000000"/>
+        </w:rPr>
+        <w:t>Player</w:t>
+      </w:r>
+      <w:r>
+        <w:rPr>
+          <w:rFonts w:eastAsia="Arial-ItalicMT" w:cstheme="minorHAnsi"/>
+          <w:color w:val="000000"/>
+        </w:rPr>
+        <w:t xml:space="preserve">, </w:t>
+      </w:r>
+      <w:r>
+        <w:rPr>
+          <w:rFonts w:eastAsia="Arial-ItalicMT" w:cstheme="minorHAnsi"/>
+          <w:color w:val="000000"/>
+        </w:rPr>
+        <w:t>Dealer</w:t>
+      </w:r>
+    </w:p>
+    <w:p>
+      <w:pPr>
+        <w:autoSpaceDE w:val="0"/>
+        <w:autoSpaceDN w:val="0"/>
+        <w:adjustRightInd w:val="0"/>
+        <w:ind w:leftChars="700" w:left="1400"/>
+        <w:rPr>
+          <w:rFonts w:asciiTheme="minorHAnsi" w:eastAsia="Arial-ItalicMT" w:hAnsiTheme="minorHAnsi" w:cstheme="minorHAnsi"/>
+          <w:color w:val="000000"/>
+        </w:rPr>
+      </w:pPr>
+      <w:r>
+        <w:rPr>
+          <w:rFonts w:asciiTheme="minorHAnsi" w:eastAsia="ArialMT" w:hAnsiTheme="minorHAnsi" w:cstheme="minorHAnsi"/>
+          <w:color w:val="7030A1"/>
+        </w:rPr>
+        <w:t>Pre-conditions</w:t>
+      </w:r>
+      <w:r>
+        <w:rPr>
+          <w:rFonts w:asciiTheme="minorHAnsi" w:eastAsia="ArialMT" w:hAnsiTheme="minorHAnsi" w:cstheme="minorHAnsi"/>
+          <w:color w:val="000000"/>
+        </w:rPr>
+        <w:t xml:space="preserve">: </w:t>
+      </w:r>
+      <w:r>
+        <w:rPr>
+          <w:rFonts w:eastAsia="Arial-ItalicMT" w:cstheme="minorHAnsi"/>
+          <w:color w:val="000000"/>
+        </w:rPr>
+        <w:t>either all players have busted, the dealer busted or there is a tie</w:t>
+      </w:r>
+    </w:p>
+    <w:p>
+      <w:pPr>
+        <w:autoSpaceDE w:val="0"/>
+        <w:autoSpaceDN w:val="0"/>
+        <w:adjustRightInd w:val="0"/>
+        <w:ind w:leftChars="700" w:left="1400"/>
+        <w:rPr>
+          <w:rFonts w:asciiTheme="minorHAnsi" w:eastAsia="Arial-ItalicMT" w:hAnsiTheme="minorHAnsi" w:cstheme="minorHAnsi"/>
+          <w:color w:val="000000"/>
+        </w:rPr>
+      </w:pPr>
+      <w:r>
+        <w:rPr>
+          <w:rFonts w:asciiTheme="minorHAnsi" w:eastAsia="ArialMT" w:hAnsiTheme="minorHAnsi" w:cstheme="minorHAnsi"/>
+          <w:color w:val="7030A1"/>
+        </w:rPr>
+        <w:t>Post-conditions</w:t>
+      </w:r>
+      <w:r>
+        <w:rPr>
+          <w:rFonts w:asciiTheme="minorHAnsi" w:eastAsia="ArialMT" w:hAnsiTheme="minorHAnsi" w:cstheme="minorHAnsi"/>
+          <w:color w:val="000000"/>
+        </w:rPr>
+        <w:t xml:space="preserve">: </w:t>
+      </w:r>
+      <w:r>
+        <w:rPr>
+          <w:rFonts w:eastAsia="ArialMT" w:cstheme="minorHAnsi"/>
+          <w:color w:val="000000"/>
+        </w:rPr>
+        <w:t>the game has ended</w:t>
+      </w:r>
+      <w:r>
+        <w:rPr>
+          <w:rFonts w:eastAsia="ArialMT" w:cstheme="minorHAnsi"/>
+          <w:color w:val="000000"/>
+        </w:rPr>
+        <w:t xml:space="preserve">, winnings can be given, </w:t>
+      </w:r>
+      <w:r>
+        <w:rPr>
+          <w:rFonts w:eastAsia="ArialMT" w:cstheme="minorHAnsi"/>
+          <w:color w:val="000000"/>
+        </w:rPr>
+        <w:t>and a new round can begin</w:t>
+      </w:r>
+    </w:p>
+    <w:p>
+      <w:pPr>
+        <w:autoSpaceDE w:val="0"/>
+        <w:autoSpaceDN w:val="0"/>
+        <w:adjustRightInd w:val="0"/>
+        <w:ind w:leftChars="700" w:left="1400"/>
+        <w:rPr>
+          <w:rFonts w:asciiTheme="minorHAnsi" w:eastAsia="ArialMT" w:hAnsiTheme="minorHAnsi" w:cstheme="minorHAnsi"/>
+          <w:color w:val="000000"/>
+        </w:rPr>
+      </w:pPr>
+      <w:r>
+        <w:rPr>
+          <w:rFonts w:asciiTheme="minorHAnsi" w:eastAsia="ArialMT" w:hAnsiTheme="minorHAnsi" w:cstheme="minorHAnsi"/>
+          <w:color w:val="7030A1"/>
+        </w:rPr>
+        <w:t>Basic Flow or Main Scenario</w:t>
+      </w:r>
+      <w:r>
+        <w:rPr>
+          <w:rFonts w:asciiTheme="minorHAnsi" w:eastAsia="ArialMT" w:hAnsiTheme="minorHAnsi" w:cstheme="minorHAnsi"/>
+          <w:color w:val="000000"/>
+        </w:rPr>
+        <w:t xml:space="preserve">: </w:t>
+      </w:r>
+      <w:r>
+        <w:rPr>
+          <w:rFonts w:asciiTheme="minorHAnsi" w:eastAsia="ArialMT" w:hAnsiTheme="minorHAnsi" w:cstheme="minorHAnsi"/>
+          <w:color w:val="000000"/>
+        </w:rPr>
+        <w:t>5 ways for the game to end:</w:t>
+      </w:r>
+    </w:p>
+    <w:p>
+      <w:pPr>
+        <w:pStyle w:val="ListParagraph"/>
+        <w:numPr>
+          <w:ilvl w:val="0"/>
+          <w:numId w:val="27"/>
+        </w:numPr>
+        <w:autoSpaceDE w:val="0"/>
+        <w:autoSpaceDN w:val="0"/>
+        <w:adjustRightInd w:val="0"/>
+        <w:rPr>
+          <w:rFonts w:asciiTheme="minorHAnsi" w:eastAsia="Arial-ItalicMT" w:hAnsiTheme="minorHAnsi" w:cstheme="minorHAnsi"/>
+          <w:color w:val="000000"/>
+        </w:rPr>
+      </w:pPr>
+      <w:r>
+        <w:rPr>
+          <w:rFonts w:asciiTheme="minorHAnsi" w:eastAsia="Arial-ItalicMT" w:hAnsiTheme="minorHAnsi" w:cstheme="minorHAnsi"/>
+          <w:color w:val="000000"/>
+        </w:rPr>
+        <w:t xml:space="preserve">When players are initially dealt cards the player gets a blackjack </w:t>
+      </w:r>
+      <w:r>
+        <w:rPr>
+          <w:rFonts w:asciiTheme="minorHAnsi" w:eastAsia="Arial-ItalicMT" w:hAnsiTheme="minorHAnsi" w:cstheme="minorHAnsi"/>
+          <w:b/>
+          <w:bCs/>
+          <w:color w:val="000000"/>
+        </w:rPr>
+        <w:t>– Winnings are 2.5 times of bet</w:t>
+      </w:r>
+    </w:p>
+    <w:p>
+      <w:pPr>
+        <w:pStyle w:val="ListParagraph"/>
+        <w:numPr>
+          <w:ilvl w:val="0"/>
+          <w:numId w:val="27"/>
+        </w:numPr>
+        <w:autoSpaceDE w:val="0"/>
+        <w:autoSpaceDN w:val="0"/>
+        <w:adjustRightInd w:val="0"/>
+        <w:rPr>
+          <w:rFonts w:asciiTheme="minorHAnsi" w:eastAsia="Arial-ItalicMT" w:hAnsiTheme="minorHAnsi" w:cstheme="minorHAnsi"/>
+          <w:color w:val="000000"/>
+        </w:rPr>
+      </w:pPr>
+      <w:r>
+        <w:rPr>
+          <w:rFonts w:asciiTheme="minorHAnsi" w:eastAsia="Arial-ItalicMT" w:hAnsiTheme="minorHAnsi" w:cstheme="minorHAnsi"/>
+          <w:color w:val="000000"/>
+        </w:rPr>
+        <w:lastRenderedPageBreak/>
+        <w:t xml:space="preserve">When a player gets 21 either from the original 2 cards or by hits </w:t>
+      </w:r>
+      <w:r>
+        <w:rPr>
+          <w:rFonts w:asciiTheme="minorHAnsi" w:eastAsia="Arial-ItalicMT" w:hAnsiTheme="minorHAnsi" w:cstheme="minorHAnsi"/>
+          <w:b/>
+          <w:bCs/>
+          <w:color w:val="000000"/>
+        </w:rPr>
+        <w:t>– winnings are 2 times of bet</w:t>
+      </w:r>
+    </w:p>
+    <w:p>
+      <w:pPr>
+        <w:pStyle w:val="ListParagraph"/>
+        <w:numPr>
+          <w:ilvl w:val="0"/>
+          <w:numId w:val="27"/>
+        </w:numPr>
+        <w:autoSpaceDE w:val="0"/>
+        <w:autoSpaceDN w:val="0"/>
+        <w:adjustRightInd w:val="0"/>
+        <w:rPr>
+          <w:rFonts w:asciiTheme="minorHAnsi" w:eastAsia="Arial-ItalicMT" w:hAnsiTheme="minorHAnsi" w:cstheme="minorHAnsi"/>
+          <w:color w:val="000000"/>
+        </w:rPr>
+      </w:pPr>
+      <w:r>
+        <w:rPr>
+          <w:rFonts w:asciiTheme="minorHAnsi" w:eastAsia="Arial-ItalicMT" w:hAnsiTheme="minorHAnsi" w:cstheme="minorHAnsi"/>
+          <w:color w:val="000000"/>
+        </w:rPr>
+        <w:t xml:space="preserve">When </w:t>
+      </w:r>
+      <w:r>
+        <w:rPr>
+          <w:rFonts w:asciiTheme="minorHAnsi" w:eastAsia="Arial-ItalicMT" w:hAnsiTheme="minorHAnsi" w:cstheme="minorHAnsi"/>
+          <w:color w:val="000000"/>
+        </w:rPr>
+        <w:t xml:space="preserve">dealer busts </w:t>
+      </w:r>
+      <w:r>
+        <w:rPr>
+          <w:rFonts w:asciiTheme="minorHAnsi" w:eastAsia="Arial-ItalicMT" w:hAnsiTheme="minorHAnsi" w:cstheme="minorHAnsi"/>
+          <w:b/>
+          <w:bCs/>
+          <w:color w:val="000000"/>
+        </w:rPr>
+        <w:t xml:space="preserve">– everyone still in game will win 2 times their bet </w:t>
+      </w:r>
+    </w:p>
+    <w:p>
+      <w:pPr>
+        <w:pStyle w:val="ListParagraph"/>
+        <w:numPr>
+          <w:ilvl w:val="0"/>
+          <w:numId w:val="27"/>
+        </w:numPr>
+        <w:autoSpaceDE w:val="0"/>
+        <w:autoSpaceDN w:val="0"/>
+        <w:adjustRightInd w:val="0"/>
+        <w:rPr>
+          <w:rFonts w:asciiTheme="minorHAnsi" w:eastAsia="Arial-ItalicMT" w:hAnsiTheme="minorHAnsi" w:cstheme="minorHAnsi"/>
+          <w:color w:val="000000"/>
+        </w:rPr>
+      </w:pPr>
+      <w:r>
+        <w:rPr>
+          <w:rFonts w:asciiTheme="minorHAnsi" w:eastAsia="Arial-ItalicMT" w:hAnsiTheme="minorHAnsi" w:cstheme="minorHAnsi"/>
+          <w:color w:val="000000"/>
+        </w:rPr>
+        <w:t xml:space="preserve">At the end of the round, dealer doesn’t bust </w:t>
+      </w:r>
+    </w:p>
+    <w:p>
+      <w:pPr>
+        <w:pStyle w:val="ListParagraph"/>
+        <w:numPr>
+          <w:ilvl w:val="1"/>
+          <w:numId w:val="27"/>
+        </w:numPr>
+        <w:autoSpaceDE w:val="0"/>
+        <w:autoSpaceDN w:val="0"/>
+        <w:adjustRightInd w:val="0"/>
+        <w:rPr>
+          <w:rFonts w:asciiTheme="minorHAnsi" w:eastAsia="Arial-ItalicMT" w:hAnsiTheme="minorHAnsi" w:cstheme="minorHAnsi"/>
+          <w:color w:val="000000"/>
+        </w:rPr>
+      </w:pPr>
+      <w:r>
+        <w:rPr>
+          <w:rFonts w:asciiTheme="minorHAnsi" w:eastAsia="Arial-ItalicMT" w:hAnsiTheme="minorHAnsi" w:cstheme="minorHAnsi"/>
+          <w:color w:val="000000"/>
+        </w:rPr>
+        <w:t xml:space="preserve">Everyone with card value </w:t>
+      </w:r>
+      <w:r>
+        <w:rPr>
+          <w:rFonts w:asciiTheme="minorHAnsi" w:eastAsia="Arial-ItalicMT" w:hAnsiTheme="minorHAnsi" w:cstheme="minorHAnsi"/>
+          <w:color w:val="000000"/>
+        </w:rPr>
+        <w:t>greater th</w:t>
+      </w:r>
+      <w:r>
+        <w:rPr>
+          <w:rFonts w:asciiTheme="minorHAnsi" w:eastAsia="Arial-ItalicMT" w:hAnsiTheme="minorHAnsi" w:cstheme="minorHAnsi"/>
+          <w:color w:val="000000"/>
+        </w:rPr>
+        <w:t>a</w:t>
+      </w:r>
+      <w:r>
+        <w:rPr>
+          <w:rFonts w:asciiTheme="minorHAnsi" w:eastAsia="Arial-ItalicMT" w:hAnsiTheme="minorHAnsi" w:cstheme="minorHAnsi"/>
+          <w:color w:val="000000"/>
+        </w:rPr>
+        <w:t>n</w:t>
+      </w:r>
+      <w:r>
+        <w:rPr>
+          <w:rFonts w:asciiTheme="minorHAnsi" w:eastAsia="Arial-ItalicMT" w:hAnsiTheme="minorHAnsi" w:cstheme="minorHAnsi"/>
+          <w:color w:val="000000"/>
+        </w:rPr>
+        <w:t xml:space="preserve"> dealers’ </w:t>
+      </w:r>
+      <w:r>
+        <w:rPr>
+          <w:rFonts w:asciiTheme="minorHAnsi" w:eastAsia="Arial-ItalicMT" w:hAnsiTheme="minorHAnsi" w:cstheme="minorHAnsi"/>
+          <w:b/>
+          <w:bCs/>
+          <w:color w:val="000000"/>
+        </w:rPr>
+        <w:t>– wins 2 times of bet</w:t>
+      </w:r>
+    </w:p>
+    <w:p>
+      <w:pPr>
+        <w:pStyle w:val="ListParagraph"/>
+        <w:numPr>
+          <w:ilvl w:val="1"/>
+          <w:numId w:val="27"/>
+        </w:numPr>
+        <w:autoSpaceDE w:val="0"/>
+        <w:autoSpaceDN w:val="0"/>
+        <w:adjustRightInd w:val="0"/>
+        <w:rPr>
+          <w:rFonts w:asciiTheme="minorHAnsi" w:eastAsia="Arial-ItalicMT" w:hAnsiTheme="minorHAnsi" w:cstheme="minorHAnsi"/>
+          <w:color w:val="000000"/>
+        </w:rPr>
+      </w:pPr>
+      <w:r>
+        <w:rPr>
+          <w:rFonts w:asciiTheme="minorHAnsi" w:eastAsia="Arial-ItalicMT" w:hAnsiTheme="minorHAnsi" w:cstheme="minorHAnsi"/>
+          <w:color w:val="000000"/>
+        </w:rPr>
+        <w:t xml:space="preserve">Everyone with card value less then </w:t>
+      </w:r>
+      <w:proofErr w:type="gramStart"/>
+      <w:r>
+        <w:rPr>
+          <w:rFonts w:asciiTheme="minorHAnsi" w:eastAsia="Arial-ItalicMT" w:hAnsiTheme="minorHAnsi" w:cstheme="minorHAnsi"/>
+          <w:color w:val="000000"/>
+        </w:rPr>
+        <w:t>dealers’</w:t>
+      </w:r>
+      <w:proofErr w:type="gramEnd"/>
+      <w:r>
+        <w:rPr>
+          <w:rFonts w:asciiTheme="minorHAnsi" w:eastAsia="Arial-ItalicMT" w:hAnsiTheme="minorHAnsi" w:cstheme="minorHAnsi"/>
+          <w:color w:val="000000"/>
+        </w:rPr>
+        <w:t xml:space="preserve"> loses bet</w:t>
+      </w:r>
+    </w:p>
+    <w:p>
+      <w:pPr>
+        <w:pStyle w:val="ListParagraph"/>
+        <w:numPr>
+          <w:ilvl w:val="1"/>
+          <w:numId w:val="27"/>
+        </w:numPr>
+        <w:autoSpaceDE w:val="0"/>
+        <w:autoSpaceDN w:val="0"/>
+        <w:adjustRightInd w:val="0"/>
+        <w:rPr>
+          <w:rFonts w:asciiTheme="minorHAnsi" w:eastAsia="Arial-ItalicMT" w:hAnsiTheme="minorHAnsi" w:cstheme="minorHAnsi"/>
+          <w:color w:val="000000"/>
+        </w:rPr>
+      </w:pPr>
+      <w:r>
+        <w:rPr>
+          <w:rFonts w:asciiTheme="minorHAnsi" w:eastAsia="Arial-ItalicMT" w:hAnsiTheme="minorHAnsi" w:cstheme="minorHAnsi"/>
+          <w:color w:val="000000"/>
+        </w:rPr>
+        <w:t xml:space="preserve">Everyone with card value equal to dealers’ – </w:t>
+      </w:r>
+      <w:r>
+        <w:rPr>
+          <w:rFonts w:asciiTheme="minorHAnsi" w:eastAsia="Arial-ItalicMT" w:hAnsiTheme="minorHAnsi" w:cstheme="minorHAnsi"/>
+          <w:b/>
+          <w:bCs/>
+          <w:color w:val="000000"/>
+        </w:rPr>
+        <w:t xml:space="preserve">wins 1 </w:t>
+      </w:r>
+      <w:proofErr w:type="gramStart"/>
+      <w:r>
+        <w:rPr>
+          <w:rFonts w:asciiTheme="minorHAnsi" w:eastAsia="Arial-ItalicMT" w:hAnsiTheme="minorHAnsi" w:cstheme="minorHAnsi"/>
+          <w:b/>
+          <w:bCs/>
+          <w:color w:val="000000"/>
+        </w:rPr>
+        <w:t>times</w:t>
+      </w:r>
+      <w:proofErr w:type="gramEnd"/>
+      <w:r>
+        <w:rPr>
+          <w:rFonts w:asciiTheme="minorHAnsi" w:eastAsia="Arial-ItalicMT" w:hAnsiTheme="minorHAnsi" w:cstheme="minorHAnsi"/>
+          <w:b/>
+          <w:bCs/>
+          <w:color w:val="000000"/>
+        </w:rPr>
+        <w:t xml:space="preserve"> bet (bet is returned)</w:t>
+      </w:r>
+      <w:r>
+        <w:rPr>
+          <w:rFonts w:asciiTheme="minorHAnsi" w:eastAsia="Arial-ItalicMT" w:hAnsiTheme="minorHAnsi" w:cstheme="minorHAnsi"/>
+          <w:color w:val="000000"/>
+        </w:rPr>
+        <w:t xml:space="preserve"> </w:t>
+      </w:r>
+    </w:p>
+    <w:p>
+      <w:pPr>
+        <w:autoSpaceDE w:val="0"/>
+        <w:autoSpaceDN w:val="0"/>
+        <w:adjustRightInd w:val="0"/>
+        <w:ind w:leftChars="700" w:left="1400"/>
+        <w:rPr>
+          <w:rFonts w:asciiTheme="minorHAnsi" w:hAnsiTheme="minorHAnsi" w:cstheme="minorHAnsi"/>
+        </w:rPr>
+      </w:pPr>
+      <w:r>
+        <w:rPr>
+          <w:rFonts w:asciiTheme="minorHAnsi" w:eastAsia="ArialMT" w:hAnsiTheme="minorHAnsi" w:cstheme="minorHAnsi"/>
+          <w:color w:val="7030A1"/>
+        </w:rPr>
+        <w:t>Related Use Cases</w:t>
+      </w:r>
+      <w:r>
+        <w:rPr>
+          <w:rFonts w:asciiTheme="minorHAnsi" w:eastAsia="ArialMT" w:hAnsiTheme="minorHAnsi" w:cstheme="minorHAnsi"/>
+          <w:color w:val="000000"/>
+        </w:rPr>
+        <w:t xml:space="preserve">: </w:t>
+      </w:r>
+      <w:r>
+        <w:rPr>
+          <w:rFonts w:eastAsia="ArialMT" w:cstheme="minorHAnsi"/>
+          <w:color w:val="000000"/>
+        </w:rPr>
+        <w:t>1</w:t>
+      </w:r>
+    </w:p>
+    <w:p>
+      <w:pPr>
+        <w:autoSpaceDE w:val="0"/>
+        <w:autoSpaceDN w:val="0"/>
+        <w:adjustRightInd w:val="0"/>
+        <w:ind w:leftChars="700" w:left="1400"/>
+        <w:rPr>
+          <w:rFonts w:asciiTheme="minorHAnsi" w:hAnsiTheme="minorHAnsi" w:cstheme="minorHAnsi"/>
+        </w:rPr>
+      </w:pPr>
+    </w:p>
+    <w:p>
+      <w:pPr>
+        <w:pStyle w:val="ListParagraph"/>
+        <w:autoSpaceDE w:val="0"/>
+        <w:autoSpaceDN w:val="0"/>
+        <w:adjustRightInd w:val="0"/>
+        <w:rPr>
+          <w:rFonts w:asciiTheme="minorHAnsi" w:hAnsiTheme="minorHAnsi" w:cstheme="minorHAnsi"/>
         </w:rPr>
       </w:pPr>
     </w:p>
@@ -5851,7 +6544,6 @@
           <w:rFonts w:ascii="Calibri" w:hAnsi="Calibri" w:cs="Calibri"/>
           <w:color w:val="7030A0"/>
         </w:rPr>
-        <w:lastRenderedPageBreak/>
         <w:t xml:space="preserve">UML Use Case Diagrams Document </w:t>
       </w:r>
     </w:p>
@@ -5932,6 +6624,7 @@
         <w:rPr>
           <w:noProof/>
         </w:rPr>
+        <w:lastRenderedPageBreak/>
         <w:drawing>
           <wp:inline distT="0" distB="0" distL="0" distR="0" wp14:anchorId="2CF7E412" wp14:editId="234B3416">
             <wp:extent cx="3647300" cy="3971925"/>
@@ -5982,7 +6675,6 @@
           <w:rFonts w:ascii="Calibri" w:hAnsi="Calibri" w:cs="Calibri"/>
           <w:color w:val="7030A0"/>
         </w:rPr>
-        <w:lastRenderedPageBreak/>
         <w:t xml:space="preserve">Sequence Diagrams </w:t>
       </w:r>
     </w:p>
@@ -5998,6 +6690,7 @@
         <w:rPr>
           <w:noProof/>
         </w:rPr>
+        <w:lastRenderedPageBreak/>
         <w:drawing>
           <wp:inline distT="0" distB="0" distL="0" distR="0" wp14:anchorId="2CDCAE77" wp14:editId="77DB20F7">
             <wp:extent cx="5153046" cy="6105525"/>
@@ -6039,14 +6732,14 @@
       <w:pPr>
         <w:pStyle w:val="Paragraph2"/>
         <w:rPr>
-          <w:rFonts w:ascii="Calibri" w:eastAsia="DengXian" w:hAnsi="Calibri" w:cs="Calibri" w:hint="eastAsia"/>
+          <w:rFonts w:ascii="Calibri" w:eastAsia="DengXian" w:hAnsi="Calibri" w:cs="Calibri"/>
           <w:color w:val="7030A0"/>
         </w:rPr>
       </w:pPr>
     </w:p>
     <w:p>
       <w:pPr>
-        <w:pStyle w:val="2"/>
+        <w:pStyle w:val="Heading2"/>
         <w:numPr>
           <w:ilvl w:val="1"/>
           <w:numId w:val="2"/>
@@ -6077,7 +6770,7 @@
     </w:p>
     <w:p>
       <w:pPr>
-        <w:pStyle w:val="1"/>
+        <w:pStyle w:val="Heading1"/>
         <w:numPr>
           <w:ilvl w:val="0"/>
           <w:numId w:val="2"/>
@@ -6092,7 +6785,7 @@
     </w:p>
     <w:p>
       <w:pPr>
-        <w:pStyle w:val="2"/>
+        <w:pStyle w:val="Heading2"/>
         <w:numPr>
           <w:ilvl w:val="1"/>
           <w:numId w:val="2"/>
@@ -6131,7 +6824,7 @@
     </w:p>
     <w:p>
       <w:pPr>
-        <w:pStyle w:val="2"/>
+        <w:pStyle w:val="Heading2"/>
         <w:numPr>
           <w:ilvl w:val="1"/>
           <w:numId w:val="2"/>
@@ -6151,28 +6844,40 @@
         <w:t xml:space="preserve">The system will be organized into </w:t>
       </w:r>
       <w:r>
-        <w:t>2</w:t>
+        <w:t>3</w:t>
       </w:r>
       <w:r>
         <w:t xml:space="preserve"> major modules: the </w:t>
       </w:r>
       <w:r>
-        <w:t>Server</w:t>
-      </w:r>
-      <w:r>
-        <w:t xml:space="preserve"> module </w:t>
-      </w:r>
-      <w:r>
-        <w:t xml:space="preserve">and </w:t>
-      </w:r>
-      <w:r>
-        <w:t xml:space="preserve">the </w:t>
-      </w:r>
-      <w:r>
-        <w:t>Client</w:t>
-      </w:r>
-      <w:r>
-        <w:t xml:space="preserve"> module.</w:t>
+        <w:t>c</w:t>
+      </w:r>
+      <w:r>
+        <w:t>ompany/casino</w:t>
+      </w:r>
+      <w:r>
+        <w:t xml:space="preserve"> module</w:t>
+      </w:r>
+      <w:r>
+        <w:t xml:space="preserve"> (</w:t>
+      </w:r>
+      <w:r>
+        <w:t xml:space="preserve">server), </w:t>
+      </w:r>
+      <w:r>
+        <w:t>the player</w:t>
+      </w:r>
+      <w:r>
+        <w:t xml:space="preserve"> (client)</w:t>
+      </w:r>
+      <w:r>
+        <w:t xml:space="preserve"> and the dealer</w:t>
+      </w:r>
+      <w:r>
+        <w:t xml:space="preserve"> (client)</w:t>
+      </w:r>
+      <w:r>
+        <w:t>.</w:t>
       </w:r>
     </w:p>
     <w:p>
@@ -6185,7 +6890,7 @@
     </w:p>
     <w:p>
       <w:pPr>
-        <w:pStyle w:val="2"/>
+        <w:pStyle w:val="Heading2"/>
         <w:numPr>
           <w:ilvl w:val="1"/>
           <w:numId w:val="2"/>
@@ -6207,7 +6912,7 @@
     </w:p>
     <w:p>
       <w:pPr>
-        <w:pStyle w:val="2"/>
+        <w:pStyle w:val="Heading2"/>
         <w:numPr>
           <w:ilvl w:val="1"/>
           <w:numId w:val="2"/>
@@ -6257,7 +6962,7 @@
     </w:p>
     <w:p>
       <w:pPr>
-        <w:pStyle w:val="2"/>
+        <w:pStyle w:val="Heading2"/>
         <w:numPr>
           <w:ilvl w:val="1"/>
           <w:numId w:val="2"/>
@@ -6334,7 +7039,7 @@
     </w:p>
     <w:p>
       <w:pPr>
-        <w:pStyle w:val="1"/>
+        <w:pStyle w:val="Heading1"/>
         <w:numPr>
           <w:ilvl w:val="0"/>
           <w:numId w:val="2"/>
@@ -6349,7 +7054,7 @@
     </w:p>
     <w:p>
       <w:pPr>
-        <w:pStyle w:val="2"/>
+        <w:pStyle w:val="Heading2"/>
         <w:numPr>
           <w:ilvl w:val="1"/>
           <w:numId w:val="2"/>
@@ -6363,7 +7068,7 @@
     </w:p>
     <w:p>
       <w:pPr>
-        <w:pStyle w:val="3"/>
+        <w:pStyle w:val="Heading3"/>
         <w:numPr>
           <w:ilvl w:val="2"/>
           <w:numId w:val="2"/>
@@ -6444,17 +7149,29 @@
     <w:bookmarkEnd w:id="16"/>
     <w:p>
       <w:pPr>
-        <w:pStyle w:val="3"/>
+        <w:pStyle w:val="Heading3"/>
         <w:numPr>
           <w:ilvl w:val="2"/>
           <w:numId w:val="2"/>
         </w:numPr>
       </w:pPr>
       <w:r>
-        <w:t>Server</w:t>
-      </w:r>
-      <w:r>
-        <w:t xml:space="preserve"> Module Requirements:</w:t>
+        <w:t>C</w:t>
+      </w:r>
+      <w:r>
+        <w:t>ompany/</w:t>
+      </w:r>
+      <w:r>
+        <w:t>C</w:t>
+      </w:r>
+      <w:r>
+        <w:t>asino</w:t>
+      </w:r>
+      <w:r>
+        <w:t xml:space="preserve"> </w:t>
+      </w:r>
+      <w:r>
+        <w:t>Module Requirements:</w:t>
       </w:r>
       <w:r>
         <w:rPr>
@@ -6507,38 +7224,14 @@
     </w:p>
     <w:p>
       <w:pPr>
-        <w:pStyle w:val="Paragraph2"/>
-        <w:numPr>
-          <w:ilvl w:val="3"/>
-          <w:numId w:val="18"/>
-        </w:numPr>
-      </w:pPr>
-      <w:r>
-        <w:t>Employee (dealer) accounts will not track a balance.</w:t>
-      </w:r>
-    </w:p>
-    <w:p>
-      <w:pPr>
-        <w:pStyle w:val="Paragraph2"/>
-        <w:numPr>
-          <w:ilvl w:val="3"/>
-          <w:numId w:val="18"/>
-        </w:numPr>
-      </w:pPr>
-      <w:r>
-        <w:t>Only one dealer will be permitted per table. A dealer will only work at one table.</w:t>
-      </w:r>
-    </w:p>
-    <w:p>
-      <w:pPr>
-        <w:pStyle w:val="3"/>
+        <w:pStyle w:val="Heading3"/>
         <w:numPr>
           <w:ilvl w:val="2"/>
           <w:numId w:val="2"/>
         </w:numPr>
       </w:pPr>
       <w:r>
-        <w:t>Client</w:t>
+        <w:t>The Player</w:t>
       </w:r>
       <w:r>
         <w:t xml:space="preserve"> Module Requirements:</w:t>
@@ -6556,13 +7249,13 @@
         </w:rPr>
       </w:pPr>
       <w:r>
-        <w:t xml:space="preserve">Users should be </w:t>
-      </w:r>
-      <w:r>
-        <w:t>allowed to play together in groups of max size 5. The server should create multiple games to handle additional players.</w:t>
-      </w:r>
-      <w:r>
-        <w:t> </w:t>
+        <w:t>Players</w:t>
+      </w:r>
+      <w:r>
+        <w:t xml:space="preserve"> should be </w:t>
+      </w:r>
+      <w:r>
+        <w:t xml:space="preserve">allowed to play together in groups of max size 5. </w:t>
       </w:r>
     </w:p>
     <w:p>
@@ -6577,7 +7270,10 @@
         </w:rPr>
       </w:pPr>
       <w:r>
-        <w:t>Users can only be logged into one client at a time.</w:t>
+        <w:t>Player</w:t>
+      </w:r>
+      <w:r>
+        <w:t xml:space="preserve"> can only be logged into one client at a time.</w:t>
       </w:r>
     </w:p>
     <w:p>
@@ -6592,7 +7288,10 @@
         </w:rPr>
       </w:pPr>
       <w:r>
-        <w:t>Users can only play in one match at a time.</w:t>
+        <w:t>Player</w:t>
+      </w:r>
+      <w:r>
+        <w:t xml:space="preserve"> can only play in one match at a time.</w:t>
       </w:r>
     </w:p>
     <w:p>
@@ -6604,12 +7303,111 @@
         </w:numPr>
       </w:pPr>
       <w:r>
-        <w:t>Users should be able to log out whenever.</w:t>
-      </w:r>
-    </w:p>
-    <w:p>
-      <w:pPr>
-        <w:pStyle w:val="2"/>
+        <w:t>Players</w:t>
+      </w:r>
+      <w:r>
+        <w:t xml:space="preserve"> should be able to log out whenever.</w:t>
+      </w:r>
+    </w:p>
+    <w:p>
+      <w:pPr>
+        <w:pStyle w:val="Paragraph2"/>
+        <w:numPr>
+          <w:ilvl w:val="3"/>
+          <w:numId w:val="24"/>
+        </w:numPr>
+      </w:pPr>
+      <w:r>
+        <w:t xml:space="preserve">Player must place a bet </w:t>
+      </w:r>
+    </w:p>
+    <w:p>
+      <w:pPr>
+        <w:pStyle w:val="Paragraph2"/>
+        <w:numPr>
+          <w:ilvl w:val="3"/>
+          <w:numId w:val="24"/>
+        </w:numPr>
+      </w:pPr>
+      <w:r>
+        <w:t>The bet that a player placed must be more than or equal to their account balance</w:t>
+      </w:r>
+    </w:p>
+    <w:p>
+      <w:pPr>
+        <w:pStyle w:val="Heading3"/>
+        <w:numPr>
+          <w:ilvl w:val="2"/>
+          <w:numId w:val="2"/>
+        </w:numPr>
+      </w:pPr>
+      <w:r>
+        <w:t xml:space="preserve">The </w:t>
+      </w:r>
+      <w:r>
+        <w:t>Dealer</w:t>
+      </w:r>
+      <w:r>
+        <w:t xml:space="preserve"> Module Requirements:</w:t>
+      </w:r>
+    </w:p>
+    <w:p>
+      <w:pPr>
+        <w:pStyle w:val="Paragraph2"/>
+        <w:numPr>
+          <w:ilvl w:val="3"/>
+          <w:numId w:val="24"/>
+        </w:numPr>
+        <w:rPr>
+          <w:color w:val="7030A0"/>
+        </w:rPr>
+      </w:pPr>
+      <w:r>
+        <w:t>Dealer</w:t>
+      </w:r>
+      <w:r>
+        <w:t xml:space="preserve"> can only be logged into one client at a time.</w:t>
+      </w:r>
+    </w:p>
+    <w:p>
+      <w:pPr>
+        <w:pStyle w:val="Paragraph2"/>
+        <w:numPr>
+          <w:ilvl w:val="3"/>
+          <w:numId w:val="24"/>
+        </w:numPr>
+      </w:pPr>
+      <w:r>
+        <w:t>Employee (dealer) accounts will not track a balance.</w:t>
+      </w:r>
+    </w:p>
+    <w:p>
+      <w:pPr>
+        <w:pStyle w:val="Paragraph2"/>
+        <w:numPr>
+          <w:ilvl w:val="3"/>
+          <w:numId w:val="24"/>
+        </w:numPr>
+      </w:pPr>
+      <w:r>
+        <w:t>Only one dealer will be permitted per table. A dealer will only work at one table.</w:t>
+      </w:r>
+    </w:p>
+    <w:p>
+      <w:pPr>
+        <w:pStyle w:val="Paragraph2"/>
+        <w:numPr>
+          <w:ilvl w:val="3"/>
+          <w:numId w:val="24"/>
+        </w:numPr>
+      </w:pPr>
+      <w:r>
+        <w:t xml:space="preserve">Dealer must not permit or participate in any cheating </w:t>
+      </w:r>
+    </w:p>
+    <w:p>
+      <w:pPr>
+        <w:pStyle w:val="Heading2"/>
         <w:numPr>
           <w:ilvl w:val="1"/>
           <w:numId w:val="2"/>
@@ -6718,7 +7516,7 @@
     </w:p>
     <w:p>
       <w:pPr>
-        <w:pStyle w:val="2"/>
+        <w:pStyle w:val="Heading2"/>
         <w:numPr>
           <w:ilvl w:val="1"/>
           <w:numId w:val="2"/>
@@ -6727,6 +7525,7 @@
       <w:bookmarkStart w:id="19" w:name="__RefHeading___Toc19440737"/>
       <w:bookmarkEnd w:id="19"/>
       <w:r>
+        <w:lastRenderedPageBreak/>
         <w:t>Internal Interface Requirements</w:t>
       </w:r>
     </w:p>
@@ -6761,7 +7560,7 @@
     </w:p>
     <w:p>
       <w:pPr>
-        <w:pStyle w:val="1"/>
+        <w:pStyle w:val="Heading1"/>
         <w:numPr>
           <w:ilvl w:val="0"/>
           <w:numId w:val="2"/>
@@ -6776,7 +7575,7 @@
     </w:p>
     <w:p>
       <w:pPr>
-        <w:pStyle w:val="2"/>
+        <w:pStyle w:val="Heading2"/>
         <w:numPr>
           <w:ilvl w:val="1"/>
           <w:numId w:val="2"/>
@@ -6790,7 +7589,7 @@
     </w:p>
     <w:p>
       <w:pPr>
-        <w:pStyle w:val="ab"/>
+        <w:pStyle w:val="ListParagraph"/>
         <w:numPr>
           <w:ilvl w:val="2"/>
           <w:numId w:val="12"/>
@@ -6825,7 +7624,7 @@
     </w:p>
     <w:p>
       <w:pPr>
-        <w:pStyle w:val="ab"/>
+        <w:pStyle w:val="ListParagraph"/>
         <w:numPr>
           <w:ilvl w:val="2"/>
           <w:numId w:val="12"/>
@@ -6837,7 +7636,7 @@
     </w:p>
     <w:p>
       <w:pPr>
-        <w:pStyle w:val="ab"/>
+        <w:pStyle w:val="ListParagraph"/>
         <w:numPr>
           <w:ilvl w:val="2"/>
           <w:numId w:val="12"/>
@@ -6857,7 +7656,7 @@
     </w:p>
     <w:p>
       <w:pPr>
-        <w:pStyle w:val="2"/>
+        <w:pStyle w:val="Heading2"/>
         <w:numPr>
           <w:ilvl w:val="1"/>
           <w:numId w:val="2"/>
@@ -6871,7 +7670,7 @@
     </w:p>
     <w:p>
       <w:pPr>
-        <w:pStyle w:val="ab"/>
+        <w:pStyle w:val="ListParagraph"/>
         <w:numPr>
           <w:ilvl w:val="2"/>
           <w:numId w:val="14"/>
@@ -6898,7 +7697,7 @@
     </w:p>
     <w:p>
       <w:pPr>
-        <w:pStyle w:val="ab"/>
+        <w:pStyle w:val="ListParagraph"/>
         <w:numPr>
           <w:ilvl w:val="2"/>
           <w:numId w:val="14"/>
@@ -6910,7 +7709,7 @@
     </w:p>
     <w:p>
       <w:pPr>
-        <w:pStyle w:val="2"/>
+        <w:pStyle w:val="Heading2"/>
         <w:numPr>
           <w:ilvl w:val="1"/>
           <w:numId w:val="2"/>
@@ -6924,7 +7723,7 @@
     </w:p>
     <w:p>
       <w:pPr>
-        <w:pStyle w:val="ab"/>
+        <w:pStyle w:val="ListParagraph"/>
         <w:numPr>
           <w:ilvl w:val="2"/>
           <w:numId w:val="15"/>
@@ -6950,7 +7749,7 @@
     <w:bookmarkEnd w:id="26"/>
     <w:p>
       <w:pPr>
-        <w:pStyle w:val="3"/>
+        <w:pStyle w:val="Heading3"/>
         <w:numPr>
           <w:ilvl w:val="0"/>
           <w:numId w:val="0"/>
@@ -7030,7 +7829,7 @@
 <w:ftr xmlns:wpc="http://schemas.microsoft.com/office/word/2010/wordprocessingCanvas" xmlns:cx="http://schemas.microsoft.com/office/drawing/2014/chartex" xmlns:cx1="http://schemas.microsoft.com/office/drawing/2015/9/8/chartex" xmlns:cx2="http://schemas.microsoft.com/office/drawing/2015/10/21/chartex" xmlns:cx3="http://schemas.microsoft.com/office/drawing/2016/5/9/chartex" xmlns:cx4="http://schemas.microsoft.com/office/drawing/2016/5/10/chartex" xmlns:cx5="http://schemas.microsoft.com/office/drawing/2016/5/11/chartex" xmlns:cx6="http://schemas.microsoft.com/office/drawing/2016/5/12/chartex" xmlns:cx7="http://schemas.microsoft.com/office/drawing/2016/5/13/chartex" xmlns:cx8="http://schemas.microsoft.com/office/drawing/2016/5/14/chartex" xmlns:mc="http://schemas.openxmlformats.org/markup-compatibility/2006" xmlns:aink="http://schemas.microsoft.com/office/drawing/2016/ink" xmlns:am3d="http://schemas.microsoft.com/office/drawing/2017/model3d" xmlns:o="urn:schemas-microsoft-com:office:office" xmlns:oel="http://schemas.microsoft.com/office/2019/extlst" xmlns:r="http://schemas.openxmlformats.org/officeDocument/2006/relationships" xmlns:m="http://schemas.openxmlformats.org/officeDocument/2006/math" xmlns:v="urn:schemas-microsoft-com:vml" xmlns:wp14="http://schemas.microsoft.com/office/word/2010/wordprocessingDrawing" xmlns:wp="http://schemas.openxmlformats.org/drawingml/2006/wordprocessingDrawing" xmlns:w10="urn:schemas-microsoft-com:office:word" xmlns:w="http://schemas.openxmlformats.org/wordprocessingml/2006/main" xmlns:w14="http://schemas.microsoft.com/office/word/2010/wordml" xmlns:w15="http://schemas.microsoft.com/office/word/2012/wordml" xmlns:w16cex="http://schemas.microsoft.com/office/word/2018/wordml/cex" xmlns:w16cid="http://schemas.microsoft.com/office/word/2016/wordml/cid" xmlns:w16="http://schemas.microsoft.com/office/word/2018/wordml" xmlns:w16sdtdh="http://schemas.microsoft.com/office/word/2020/wordml/sdtdatahash" xmlns:w16se="http://schemas.microsoft.com/office/word/2015/wordml/symex" xmlns:wpg="http://schemas.microsoft.com/office/word/2010/wordprocessingGroup" xmlns:wpi="http://schemas.microsoft.com/office/word/2010/wordprocessingInk" xmlns:wne="http://schemas.microsoft.com/office/word/2006/wordml" xmlns:wps="http://schemas.microsoft.com/office/word/2010/wordprocessingShape" mc:Ignorable="w14 w15 w16se w16cid w16 w16cex w16sdtdh wp14">
   <w:p>
     <w:pPr>
-      <w:pStyle w:val="a8"/>
+      <w:pStyle w:val="Footer"/>
     </w:pPr>
     <w:r>
       <w:rPr>
@@ -7085,35 +7884,35 @@
                       <w:txbxContent>
                         <w:p>
                           <w:pPr>
-                            <w:pStyle w:val="a8"/>
+                            <w:pStyle w:val="Footer"/>
                           </w:pPr>
                           <w:r>
                             <w:rPr>
-                              <w:rStyle w:val="a3"/>
+                              <w:rStyle w:val="PageNumber"/>
                             </w:rPr>
                             <w:fldChar w:fldCharType="begin"/>
                           </w:r>
                           <w:r>
                             <w:rPr>
-                              <w:rStyle w:val="a3"/>
+                              <w:rStyle w:val="PageNumber"/>
                             </w:rPr>
                             <w:instrText>PAGE</w:instrText>
                           </w:r>
                           <w:r>
                             <w:rPr>
-                              <w:rStyle w:val="a3"/>
+                              <w:rStyle w:val="PageNumber"/>
                             </w:rPr>
                             <w:fldChar w:fldCharType="separate"/>
                           </w:r>
                           <w:r>
                             <w:rPr>
-                              <w:rStyle w:val="a3"/>
+                              <w:rStyle w:val="PageNumber"/>
                             </w:rPr>
                             <w:t>ii</w:t>
                           </w:r>
                           <w:r>
                             <w:rPr>
-                              <w:rStyle w:val="a3"/>
+                              <w:rStyle w:val="PageNumber"/>
                             </w:rPr>
                             <w:fldChar w:fldCharType="end"/>
                           </w:r>
@@ -7131,40 +7930,40 @@
         </mc:Choice>
         <mc:Fallback>
           <w:pict>
-            <v:rect w14:anchorId="23D62C4F" id="Frame1" o:spid="_x0000_s1026" style="position:absolute;margin-left:0;margin-top:.05pt;width:4.55pt;height:9.25pt;z-index:-503316473;visibility:visible;mso-wrap-style:square;mso-wrap-distance-left:0;mso-wrap-distance-top:0;mso-wrap-distance-right:0;mso-wrap-distance-bottom:0;mso-position-horizontal:center;mso-position-horizontal-relative:margin;mso-position-vertical:absolute;mso-position-vertical-relative:text;v-text-anchor:top" o:gfxdata="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" filled="f" stroked="f">
+            <v:rect w14:anchorId="23D62C4F" id="Frame1" o:spid="_x0000_s1026" style="position:absolute;margin-left:0;margin-top:.05pt;width:4.55pt;height:9.25pt;z-index:-503316473;visibility:visible;mso-wrap-style:square;mso-wrap-distance-left:0;mso-wrap-distance-top:0;mso-wrap-distance-right:0;mso-wrap-distance-bottom:0;mso-position-horizontal:center;mso-position-horizontal-relative:margin;mso-position-vertical:absolute;mso-position-vertical-relative:text;v-text-anchor:top" o:gfxdata="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" filled="f" stroked="f">
               <v:textbox inset="0,0,0,0">
                 <w:txbxContent>
                   <w:p>
                     <w:pPr>
-                      <w:pStyle w:val="a8"/>
+                      <w:pStyle w:val="Footer"/>
                     </w:pPr>
                     <w:r>
                       <w:rPr>
-                        <w:rStyle w:val="a3"/>
+                        <w:rStyle w:val="PageNumber"/>
                       </w:rPr>
                       <w:fldChar w:fldCharType="begin"/>
                     </w:r>
                     <w:r>
                       <w:rPr>
-                        <w:rStyle w:val="a3"/>
+                        <w:rStyle w:val="PageNumber"/>
                       </w:rPr>
                       <w:instrText>PAGE</w:instrText>
                     </w:r>
                     <w:r>
                       <w:rPr>
-                        <w:rStyle w:val="a3"/>
+                        <w:rStyle w:val="PageNumber"/>
                       </w:rPr>
                       <w:fldChar w:fldCharType="separate"/>
                     </w:r>
                     <w:r>
                       <w:rPr>
-                        <w:rStyle w:val="a3"/>
+                        <w:rStyle w:val="PageNumber"/>
                       </w:rPr>
                       <w:t>ii</w:t>
                     </w:r>
                     <w:r>
                       <w:rPr>
-                        <w:rStyle w:val="a3"/>
+                        <w:rStyle w:val="PageNumber"/>
                       </w:rPr>
                       <w:fldChar w:fldCharType="end"/>
                     </w:r>
@@ -7185,7 +7984,7 @@
 <w:ftr xmlns:wpc="http://schemas.microsoft.com/office/word/2010/wordprocessingCanvas" xmlns:cx="http://schemas.microsoft.com/office/drawing/2014/chartex" xmlns:cx1="http://schemas.microsoft.com/office/drawing/2015/9/8/chartex" xmlns:cx2="http://schemas.microsoft.com/office/drawing/2015/10/21/chartex" xmlns:cx3="http://schemas.microsoft.com/office/drawing/2016/5/9/chartex" xmlns:cx4="http://schemas.microsoft.com/office/drawing/2016/5/10/chartex" xmlns:cx5="http://schemas.microsoft.com/office/drawing/2016/5/11/chartex" xmlns:cx6="http://schemas.microsoft.com/office/drawing/2016/5/12/chartex" xmlns:cx7="http://schemas.microsoft.com/office/drawing/2016/5/13/chartex" xmlns:cx8="http://schemas.microsoft.com/office/drawing/2016/5/14/chartex" xmlns:mc="http://schemas.openxmlformats.org/markup-compatibility/2006" xmlns:aink="http://schemas.microsoft.com/office/drawing/2016/ink" xmlns:am3d="http://schemas.microsoft.com/office/drawing/2017/model3d" xmlns:o="urn:schemas-microsoft-com:office:office" xmlns:oel="http://schemas.microsoft.com/office/2019/extlst" xmlns:r="http://schemas.openxmlformats.org/officeDocument/2006/relationships" xmlns:m="http://schemas.openxmlformats.org/officeDocument/2006/math" xmlns:v="urn:schemas-microsoft-com:vml" xmlns:wp14="http://schemas.microsoft.com/office/word/2010/wordprocessingDrawing" xmlns:wp="http://schemas.openxmlformats.org/drawingml/2006/wordprocessingDrawing" xmlns:w10="urn:schemas-microsoft-com:office:word" xmlns:w="http://schemas.openxmlformats.org/wordprocessingml/2006/main" xmlns:w14="http://schemas.microsoft.com/office/word/2010/wordml" xmlns:w15="http://schemas.microsoft.com/office/word/2012/wordml" xmlns:w16cex="http://schemas.microsoft.com/office/word/2018/wordml/cex" xmlns:w16cid="http://schemas.microsoft.com/office/word/2016/wordml/cid" xmlns:w16="http://schemas.microsoft.com/office/word/2018/wordml" xmlns:w16sdtdh="http://schemas.microsoft.com/office/word/2020/wordml/sdtdatahash" xmlns:w16se="http://schemas.microsoft.com/office/word/2015/wordml/symex" xmlns:wpg="http://schemas.microsoft.com/office/word/2010/wordprocessingGroup" xmlns:wpi="http://schemas.microsoft.com/office/word/2010/wordprocessingInk" xmlns:wne="http://schemas.microsoft.com/office/word/2006/wordml" xmlns:wps="http://schemas.microsoft.com/office/word/2010/wordprocessingShape" mc:Ignorable="w14 w15 w16se w16cid w16 w16cex w16sdtdh wp14">
   <w:p>
     <w:pPr>
-      <w:pStyle w:val="a8"/>
+      <w:pStyle w:val="Footer"/>
     </w:pPr>
     <w:r>
       <w:rPr>
@@ -7240,35 +8039,35 @@
                       <w:txbxContent>
                         <w:p>
                           <w:pPr>
-                            <w:pStyle w:val="a8"/>
+                            <w:pStyle w:val="Footer"/>
                           </w:pPr>
                           <w:r>
                             <w:rPr>
-                              <w:rStyle w:val="a3"/>
+                              <w:rStyle w:val="PageNumber"/>
                             </w:rPr>
                             <w:fldChar w:fldCharType="begin"/>
                           </w:r>
                           <w:r>
                             <w:rPr>
-                              <w:rStyle w:val="a3"/>
+                              <w:rStyle w:val="PageNumber"/>
                             </w:rPr>
                             <w:instrText>PAGE</w:instrText>
                           </w:r>
                           <w:r>
                             <w:rPr>
-                              <w:rStyle w:val="a3"/>
+                              <w:rStyle w:val="PageNumber"/>
                             </w:rPr>
                             <w:fldChar w:fldCharType="separate"/>
                           </w:r>
                           <w:r>
                             <w:rPr>
-                              <w:rStyle w:val="a3"/>
+                              <w:rStyle w:val="PageNumber"/>
                             </w:rPr>
                             <w:t>viii</w:t>
                           </w:r>
                           <w:r>
                             <w:rPr>
-                              <w:rStyle w:val="a3"/>
+                              <w:rStyle w:val="PageNumber"/>
                             </w:rPr>
                             <w:fldChar w:fldCharType="end"/>
                           </w:r>
@@ -7286,40 +8085,40 @@
         </mc:Choice>
         <mc:Fallback>
           <w:pict>
-            <v:rect w14:anchorId="31936AAE" id="Frame2" o:spid="_x0000_s1027" style="position:absolute;margin-left:0;margin-top:.05pt;width:5.55pt;height:1.7pt;z-index:-503316474;visibility:visible;mso-wrap-style:square;mso-wrap-distance-left:0;mso-wrap-distance-top:0;mso-wrap-distance-right:0;mso-wrap-distance-bottom:0;mso-position-horizontal:center;mso-position-horizontal-relative:margin;mso-position-vertical:absolute;mso-position-vertical-relative:text;v-text-anchor:top" o:gfxdata="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" filled="f" stroked="f">
+            <v:rect w14:anchorId="31936AAE" id="Frame2" o:spid="_x0000_s1027" style="position:absolute;margin-left:0;margin-top:.05pt;width:5.55pt;height:1.7pt;z-index:-503316474;visibility:visible;mso-wrap-style:square;mso-wrap-distance-left:0;mso-wrap-distance-top:0;mso-wrap-distance-right:0;mso-wrap-distance-bottom:0;mso-position-horizontal:center;mso-position-horizontal-relative:margin;mso-position-vertical:absolute;mso-position-vertical-relative:text;v-text-anchor:top" o:gfxdata="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" filled="f" stroked="f">
               <v:textbox inset="0,0,0,0">
                 <w:txbxContent>
                   <w:p>
                     <w:pPr>
-                      <w:pStyle w:val="a8"/>
+                      <w:pStyle w:val="Footer"/>
                     </w:pPr>
                     <w:r>
                       <w:rPr>
-                        <w:rStyle w:val="a3"/>
+                        <w:rStyle w:val="PageNumber"/>
                       </w:rPr>
                       <w:fldChar w:fldCharType="begin"/>
                     </w:r>
                     <w:r>
                       <w:rPr>
-                        <w:rStyle w:val="a3"/>
+                        <w:rStyle w:val="PageNumber"/>
                       </w:rPr>
                       <w:instrText>PAGE</w:instrText>
                     </w:r>
                     <w:r>
                       <w:rPr>
-                        <w:rStyle w:val="a3"/>
+                        <w:rStyle w:val="PageNumber"/>
                       </w:rPr>
                       <w:fldChar w:fldCharType="separate"/>
                     </w:r>
                     <w:r>
                       <w:rPr>
-                        <w:rStyle w:val="a3"/>
+                        <w:rStyle w:val="PageNumber"/>
                       </w:rPr>
                       <w:t>viii</w:t>
                     </w:r>
                     <w:r>
                       <w:rPr>
-                        <w:rStyle w:val="a3"/>
+                        <w:rStyle w:val="PageNumber"/>
                       </w:rPr>
                       <w:fldChar w:fldCharType="end"/>
                     </w:r>
@@ -7340,41 +8139,41 @@
 <w:ftr xmlns:wpc="http://schemas.microsoft.com/office/word/2010/wordprocessingCanvas" xmlns:cx="http://schemas.microsoft.com/office/drawing/2014/chartex" xmlns:cx1="http://schemas.microsoft.com/office/drawing/2015/9/8/chartex" xmlns:cx2="http://schemas.microsoft.com/office/drawing/2015/10/21/chartex" xmlns:cx3="http://schemas.microsoft.com/office/drawing/2016/5/9/chartex" xmlns:cx4="http://schemas.microsoft.com/office/drawing/2016/5/10/chartex" xmlns:cx5="http://schemas.microsoft.com/office/drawing/2016/5/11/chartex" xmlns:cx6="http://schemas.microsoft.com/office/drawing/2016/5/12/chartex" xmlns:cx7="http://schemas.microsoft.com/office/drawing/2016/5/13/chartex" xmlns:cx8="http://schemas.microsoft.com/office/drawing/2016/5/14/chartex" xmlns:mc="http://schemas.openxmlformats.org/markup-compatibility/2006" xmlns:aink="http://schemas.microsoft.com/office/drawing/2016/ink" xmlns:am3d="http://schemas.microsoft.com/office/drawing/2017/model3d" xmlns:o="urn:schemas-microsoft-com:office:office" xmlns:oel="http://schemas.microsoft.com/office/2019/extlst" xmlns:r="http://schemas.openxmlformats.org/officeDocument/2006/relationships" xmlns:m="http://schemas.openxmlformats.org/officeDocument/2006/math" xmlns:v="urn:schemas-microsoft-com:vml" xmlns:wp14="http://schemas.microsoft.com/office/word/2010/wordprocessingDrawing" xmlns:wp="http://schemas.openxmlformats.org/drawingml/2006/wordprocessingDrawing" xmlns:w10="urn:schemas-microsoft-com:office:word" xmlns:w="http://schemas.openxmlformats.org/wordprocessingml/2006/main" xmlns:w14="http://schemas.microsoft.com/office/word/2010/wordml" xmlns:w15="http://schemas.microsoft.com/office/word/2012/wordml" xmlns:w16cex="http://schemas.microsoft.com/office/word/2018/wordml/cex" xmlns:w16cid="http://schemas.microsoft.com/office/word/2016/wordml/cid" xmlns:w16="http://schemas.microsoft.com/office/word/2018/wordml" xmlns:w16sdtdh="http://schemas.microsoft.com/office/word/2020/wordml/sdtdatahash" xmlns:w16se="http://schemas.microsoft.com/office/word/2015/wordml/symex" xmlns:wpg="http://schemas.microsoft.com/office/word/2010/wordprocessingGroup" xmlns:wpi="http://schemas.microsoft.com/office/word/2010/wordprocessingInk" xmlns:wne="http://schemas.microsoft.com/office/word/2006/wordml" xmlns:wps="http://schemas.microsoft.com/office/word/2010/wordprocessingShape" mc:Ignorable="w14 w15 w16se w16cid w16 w16cex w16sdtdh wp14">
   <w:p>
     <w:pPr>
-      <w:pStyle w:val="a8"/>
+      <w:pStyle w:val="Footer"/>
     </w:pPr>
     <w:r>
       <w:rPr>
-        <w:rStyle w:val="a3"/>
+        <w:rStyle w:val="PageNumber"/>
       </w:rPr>
       <w:tab/>
     </w:r>
     <w:r>
       <w:rPr>
-        <w:rStyle w:val="a3"/>
+        <w:rStyle w:val="PageNumber"/>
       </w:rPr>
       <w:fldChar w:fldCharType="begin"/>
     </w:r>
     <w:r>
       <w:rPr>
-        <w:rStyle w:val="a3"/>
+        <w:rStyle w:val="PageNumber"/>
       </w:rPr>
       <w:instrText>PAGE</w:instrText>
     </w:r>
     <w:r>
       <w:rPr>
-        <w:rStyle w:val="a3"/>
+        <w:rStyle w:val="PageNumber"/>
       </w:rPr>
       <w:fldChar w:fldCharType="separate"/>
     </w:r>
     <w:r>
       <w:rPr>
-        <w:rStyle w:val="a3"/>
+        <w:rStyle w:val="PageNumber"/>
       </w:rPr>
       <w:t>iii</w:t>
     </w:r>
     <w:r>
       <w:rPr>
-        <w:rStyle w:val="a3"/>
+        <w:rStyle w:val="PageNumber"/>
       </w:rPr>
       <w:fldChar w:fldCharType="end"/>
     </w:r>
@@ -7405,7 +8204,7 @@
 <w:hdr xmlns:wpc="http://schemas.microsoft.com/office/word/2010/wordprocessingCanvas" xmlns:cx="http://schemas.microsoft.com/office/drawing/2014/chartex" xmlns:cx1="http://schemas.microsoft.com/office/drawing/2015/9/8/chartex" xmlns:cx2="http://schemas.microsoft.com/office/drawing/2015/10/21/chartex" xmlns:cx3="http://schemas.microsoft.com/office/drawing/2016/5/9/chartex" xmlns:cx4="http://schemas.microsoft.com/office/drawing/2016/5/10/chartex" xmlns:cx5="http://schemas.microsoft.com/office/drawing/2016/5/11/chartex" xmlns:cx6="http://schemas.microsoft.com/office/drawing/2016/5/12/chartex" xmlns:cx7="http://schemas.microsoft.com/office/drawing/2016/5/13/chartex" xmlns:cx8="http://schemas.microsoft.com/office/drawing/2016/5/14/chartex" xmlns:mc="http://schemas.openxmlformats.org/markup-compatibility/2006" xmlns:aink="http://schemas.microsoft.com/office/drawing/2016/ink" xmlns:am3d="http://schemas.microsoft.com/office/drawing/2017/model3d" xmlns:o="urn:schemas-microsoft-com:office:office" xmlns:oel="http://schemas.microsoft.com/office/2019/extlst" xmlns:r="http://schemas.openxmlformats.org/officeDocument/2006/relationships" xmlns:m="http://schemas.openxmlformats.org/officeDocument/2006/math" xmlns:v="urn:schemas-microsoft-com:vml" xmlns:wp14="http://schemas.microsoft.com/office/word/2010/wordprocessingDrawing" xmlns:wp="http://schemas.openxmlformats.org/drawingml/2006/wordprocessingDrawing" xmlns:w10="urn:schemas-microsoft-com:office:word" xmlns:w="http://schemas.openxmlformats.org/wordprocessingml/2006/main" xmlns:w14="http://schemas.microsoft.com/office/word/2010/wordml" xmlns:w15="http://schemas.microsoft.com/office/word/2012/wordml" xmlns:w16cex="http://schemas.microsoft.com/office/word/2018/wordml/cex" xmlns:w16cid="http://schemas.microsoft.com/office/word/2016/wordml/cid" xmlns:w16="http://schemas.microsoft.com/office/word/2018/wordml" xmlns:w16sdtdh="http://schemas.microsoft.com/office/word/2020/wordml/sdtdatahash" xmlns:w16se="http://schemas.microsoft.com/office/word/2015/wordml/symex" xmlns:wpg="http://schemas.microsoft.com/office/word/2010/wordprocessingGroup" xmlns:wpi="http://schemas.microsoft.com/office/word/2010/wordprocessingInk" xmlns:wne="http://schemas.microsoft.com/office/word/2006/wordml" xmlns:wps="http://schemas.microsoft.com/office/word/2010/wordprocessingShape" mc:Ignorable="w14 w15 w16se w16cid w16 w16cex w16sdtdh wp14">
   <w:p>
     <w:pPr>
-      <w:pStyle w:val="a7"/>
+      <w:pStyle w:val="Header"/>
     </w:pPr>
   </w:p>
 </w:hdr>
@@ -7415,7 +8214,7 @@
 <w:hdr xmlns:wpc="http://schemas.microsoft.com/office/word/2010/wordprocessingCanvas" xmlns:cx="http://schemas.microsoft.com/office/drawing/2014/chartex" xmlns:cx1="http://schemas.microsoft.com/office/drawing/2015/9/8/chartex" xmlns:cx2="http://schemas.microsoft.com/office/drawing/2015/10/21/chartex" xmlns:cx3="http://schemas.microsoft.com/office/drawing/2016/5/9/chartex" xmlns:cx4="http://schemas.microsoft.com/office/drawing/2016/5/10/chartex" xmlns:cx5="http://schemas.microsoft.com/office/drawing/2016/5/11/chartex" xmlns:cx6="http://schemas.microsoft.com/office/drawing/2016/5/12/chartex" xmlns:cx7="http://schemas.microsoft.com/office/drawing/2016/5/13/chartex" xmlns:cx8="http://schemas.microsoft.com/office/drawing/2016/5/14/chartex" xmlns:mc="http://schemas.openxmlformats.org/markup-compatibility/2006" xmlns:aink="http://schemas.microsoft.com/office/drawing/2016/ink" xmlns:am3d="http://schemas.microsoft.com/office/drawing/2017/model3d" xmlns:o="urn:schemas-microsoft-com:office:office" xmlns:oel="http://schemas.microsoft.com/office/2019/extlst" xmlns:r="http://schemas.openxmlformats.org/officeDocument/2006/relationships" xmlns:m="http://schemas.openxmlformats.org/officeDocument/2006/math" xmlns:v="urn:schemas-microsoft-com:vml" xmlns:wp14="http://schemas.microsoft.com/office/word/2010/wordprocessingDrawing" xmlns:wp="http://schemas.openxmlformats.org/drawingml/2006/wordprocessingDrawing" xmlns:w10="urn:schemas-microsoft-com:office:word" xmlns:w="http://schemas.openxmlformats.org/wordprocessingml/2006/main" xmlns:w14="http://schemas.microsoft.com/office/word/2010/wordml" xmlns:w15="http://schemas.microsoft.com/office/word/2012/wordml" xmlns:w16cex="http://schemas.microsoft.com/office/word/2018/wordml/cex" xmlns:w16cid="http://schemas.microsoft.com/office/word/2016/wordml/cid" xmlns:w16="http://schemas.microsoft.com/office/word/2018/wordml" xmlns:w16sdtdh="http://schemas.microsoft.com/office/word/2020/wordml/sdtdatahash" xmlns:w16se="http://schemas.microsoft.com/office/word/2015/wordml/symex" xmlns:wpg="http://schemas.microsoft.com/office/word/2010/wordprocessingGroup" xmlns:wpi="http://schemas.microsoft.com/office/word/2010/wordprocessingInk" xmlns:wne="http://schemas.microsoft.com/office/word/2006/wordml" xmlns:wps="http://schemas.microsoft.com/office/word/2010/wordprocessingShape" mc:Ignorable="w14 w15 w16se w16cid w16 w16cex w16sdtdh wp14">
   <w:p>
     <w:pPr>
-      <w:pStyle w:val="a7"/>
+      <w:pStyle w:val="Header"/>
     </w:pPr>
   </w:p>
 </w:hdr>
@@ -7666,7 +8465,7 @@
     <w:lvl w:ilvl="0">
       <w:start w:val="1"/>
       <w:numFmt w:val="decimal"/>
-      <w:pStyle w:val="1"/>
+      <w:pStyle w:val="Heading1"/>
       <w:lvlText w:val="%1."/>
       <w:lvlJc w:val="left"/>
       <w:pPr>
@@ -7685,7 +8484,7 @@
     <w:lvl w:ilvl="1">
       <w:start w:val="1"/>
       <w:numFmt w:val="decimal"/>
-      <w:pStyle w:val="2"/>
+      <w:pStyle w:val="Heading2"/>
       <w:lvlText w:val="%1.%2."/>
       <w:lvlJc w:val="left"/>
       <w:pPr>
@@ -7698,7 +8497,7 @@
     <w:lvl w:ilvl="2">
       <w:start w:val="1"/>
       <w:numFmt w:val="decimal"/>
-      <w:pStyle w:val="3"/>
+      <w:pStyle w:val="Heading3"/>
       <w:lvlText w:val="%1.%2.%3."/>
       <w:lvlJc w:val="left"/>
       <w:pPr>
@@ -7711,7 +8510,7 @@
     <w:lvl w:ilvl="3">
       <w:start w:val="1"/>
       <w:numFmt w:val="decimal"/>
-      <w:pStyle w:val="4"/>
+      <w:pStyle w:val="Heading4"/>
       <w:lvlText w:val="%1.%2.%3.%4."/>
       <w:lvlJc w:val="left"/>
       <w:pPr>
@@ -7724,7 +8523,7 @@
     <w:lvl w:ilvl="4">
       <w:start w:val="1"/>
       <w:numFmt w:val="decimal"/>
-      <w:pStyle w:val="5"/>
+      <w:pStyle w:val="Heading5"/>
       <w:lvlText w:val="%1.%2.%3.%4.%5."/>
       <w:lvlJc w:val="left"/>
       <w:pPr>
@@ -7737,7 +8536,7 @@
     <w:lvl w:ilvl="5">
       <w:start w:val="1"/>
       <w:numFmt w:val="decimal"/>
-      <w:pStyle w:val="6"/>
+      <w:pStyle w:val="Heading6"/>
       <w:lvlText w:val="%1.%2.%3.%4.%5.%6."/>
       <w:lvlJc w:val="left"/>
       <w:pPr>
@@ -7750,7 +8549,7 @@
     <w:lvl w:ilvl="6">
       <w:start w:val="1"/>
       <w:numFmt w:val="decimal"/>
-      <w:pStyle w:val="7"/>
+      <w:pStyle w:val="Heading7"/>
       <w:lvlText w:val="%1.%2.%3.%4.%5.%6.%7."/>
       <w:lvlJc w:val="left"/>
       <w:pPr>
@@ -7763,7 +8562,7 @@
     <w:lvl w:ilvl="7">
       <w:start w:val="1"/>
       <w:numFmt w:val="decimal"/>
-      <w:pStyle w:val="8"/>
+      <w:pStyle w:val="Heading8"/>
       <w:lvlText w:val="%1.%2.%3.%4.%5.%6.%7.%8."/>
       <w:lvlJc w:val="left"/>
       <w:pPr>
@@ -7776,7 +8575,7 @@
     <w:lvl w:ilvl="8">
       <w:start w:val="1"/>
       <w:numFmt w:val="decimal"/>
-      <w:pStyle w:val="9"/>
+      <w:pStyle w:val="Heading9"/>
       <w:lvlText w:val="%1.%2.%3.%4.%5.%6.%7.%8.%9."/>
       <w:lvlJc w:val="left"/>
       <w:pPr>
@@ -8136,6 +8935,92 @@
     </w:lvl>
   </w:abstractNum>
   <w:abstractNum w:abstractNumId="6" w15:restartNumberingAfterBreak="0">
+    <w:nsid w:val="194D625F"/>
+    <w:multiLevelType w:val="hybridMultilevel"/>
+    <w:tmpl w:val="33E41722"/>
+    <w:lvl w:ilvl="0" w:tplc="0409000F">
+      <w:start w:val="1"/>
+      <w:numFmt w:val="decimal"/>
+      <w:lvlText w:val="%1."/>
+      <w:lvlJc w:val="left"/>
+      <w:pPr>
+        <w:ind w:left="2120" w:hanging="360"/>
+      </w:pPr>
+    </w:lvl>
+    <w:lvl w:ilvl="1" w:tplc="04090019">
+      <w:start w:val="1"/>
+      <w:numFmt w:val="lowerLetter"/>
+      <w:lvlText w:val="%2."/>
+      <w:lvlJc w:val="left"/>
+      <w:pPr>
+        <w:ind w:left="2840" w:hanging="360"/>
+      </w:pPr>
+    </w:lvl>
+    <w:lvl w:ilvl="2" w:tplc="0409001B" w:tentative="1">
+      <w:start w:val="1"/>
+      <w:numFmt w:val="lowerRoman"/>
+      <w:lvlText w:val="%3."/>
+      <w:lvlJc w:val="right"/>
+      <w:pPr>
+        <w:ind w:left="3560" w:hanging="180"/>
+      </w:pPr>
+    </w:lvl>
+    <w:lvl w:ilvl="3" w:tplc="0409000F" w:tentative="1">
+      <w:start w:val="1"/>
+      <w:numFmt w:val="decimal"/>
+      <w:lvlText w:val="%4."/>
+      <w:lvlJc w:val="left"/>
+      <w:pPr>
+        <w:ind w:left="4280" w:hanging="360"/>
+      </w:pPr>
+    </w:lvl>
+    <w:lvl w:ilvl="4" w:tplc="04090019" w:tentative="1">
+      <w:start w:val="1"/>
+      <w:numFmt w:val="lowerLetter"/>
+      <w:lvlText w:val="%5."/>
+      <w:lvlJc w:val="left"/>
+      <w:pPr>
+        <w:ind w:left="5000" w:hanging="360"/>
+      </w:pPr>
+    </w:lvl>
+    <w:lvl w:ilvl="5" w:tplc="0409001B" w:tentative="1">
+      <w:start w:val="1"/>
+      <w:numFmt w:val="lowerRoman"/>
+      <w:lvlText w:val="%6."/>
+      <w:lvlJc w:val="right"/>
+      <w:pPr>
+        <w:ind w:left="5720" w:hanging="180"/>
+      </w:pPr>
+    </w:lvl>
+    <w:lvl w:ilvl="6" w:tplc="0409000F" w:tentative="1">
+      <w:start w:val="1"/>
+      <w:numFmt w:val="decimal"/>
+      <w:lvlText w:val="%7."/>
+      <w:lvlJc w:val="left"/>
+      <w:pPr>
+        <w:ind w:left="6440" w:hanging="360"/>
+      </w:pPr>
+    </w:lvl>
+    <w:lvl w:ilvl="7" w:tplc="04090019" w:tentative="1">
+      <w:start w:val="1"/>
+      <w:numFmt w:val="lowerLetter"/>
+      <w:lvlText w:val="%8."/>
+      <w:lvlJc w:val="left"/>
+      <w:pPr>
+        <w:ind w:left="7160" w:hanging="360"/>
+      </w:pPr>
+    </w:lvl>
+    <w:lvl w:ilvl="8" w:tplc="0409001B" w:tentative="1">
+      <w:start w:val="1"/>
+      <w:numFmt w:val="lowerRoman"/>
+      <w:lvlText w:val="%9."/>
+      <w:lvlJc w:val="right"/>
+      <w:pPr>
+        <w:ind w:left="7880" w:hanging="180"/>
+      </w:pPr>
+    </w:lvl>
+  </w:abstractNum>
+  <w:abstractNum w:abstractNumId="7" w15:restartNumberingAfterBreak="0">
     <w:nsid w:val="1E6835A5"/>
     <w:multiLevelType w:val="multilevel"/>
     <w:tmpl w:val="C16269DA"/>
@@ -8257,7 +9142,7 @@
       </w:rPr>
     </w:lvl>
   </w:abstractNum>
-  <w:abstractNum w:abstractNumId="7" w15:restartNumberingAfterBreak="0">
+  <w:abstractNum w:abstractNumId="8" w15:restartNumberingAfterBreak="0">
     <w:nsid w:val="21486C49"/>
     <w:multiLevelType w:val="hybridMultilevel"/>
     <w:tmpl w:val="D83E773C"/>
@@ -8370,7 +9255,7 @@
       </w:rPr>
     </w:lvl>
   </w:abstractNum>
-  <w:abstractNum w:abstractNumId="8" w15:restartNumberingAfterBreak="0">
+  <w:abstractNum w:abstractNumId="9" w15:restartNumberingAfterBreak="0">
     <w:nsid w:val="21D94B9E"/>
     <w:multiLevelType w:val="multilevel"/>
     <w:tmpl w:val="8258F322"/>
@@ -8492,7 +9377,7 @@
       </w:rPr>
     </w:lvl>
   </w:abstractNum>
-  <w:abstractNum w:abstractNumId="9" w15:restartNumberingAfterBreak="0">
+  <w:abstractNum w:abstractNumId="10" w15:restartNumberingAfterBreak="0">
     <w:nsid w:val="27743BDA"/>
     <w:multiLevelType w:val="multilevel"/>
     <w:tmpl w:val="94D2AA18"/>
@@ -8611,7 +9496,7 @@
       </w:pPr>
     </w:lvl>
   </w:abstractNum>
-  <w:abstractNum w:abstractNumId="10" w15:restartNumberingAfterBreak="0">
+  <w:abstractNum w:abstractNumId="11" w15:restartNumberingAfterBreak="0">
     <w:nsid w:val="2B2970FA"/>
     <w:multiLevelType w:val="multilevel"/>
     <w:tmpl w:val="091A63E2"/>
@@ -8724,7 +9609,7 @@
       </w:rPr>
     </w:lvl>
   </w:abstractNum>
-  <w:abstractNum w:abstractNumId="11" w15:restartNumberingAfterBreak="0">
+  <w:abstractNum w:abstractNumId="12" w15:restartNumberingAfterBreak="0">
     <w:nsid w:val="37A568CE"/>
     <w:multiLevelType w:val="hybridMultilevel"/>
     <w:tmpl w:val="EAF0871C"/>
@@ -8837,7 +9722,7 @@
       </w:rPr>
     </w:lvl>
   </w:abstractNum>
-  <w:abstractNum w:abstractNumId="12" w15:restartNumberingAfterBreak="0">
+  <w:abstractNum w:abstractNumId="13" w15:restartNumberingAfterBreak="0">
     <w:nsid w:val="38D802C2"/>
     <w:multiLevelType w:val="hybridMultilevel"/>
     <w:tmpl w:val="D2F0CC04"/>
@@ -8950,7 +9835,7 @@
       </w:rPr>
     </w:lvl>
   </w:abstractNum>
-  <w:abstractNum w:abstractNumId="13" w15:restartNumberingAfterBreak="0">
+  <w:abstractNum w:abstractNumId="14" w15:restartNumberingAfterBreak="0">
     <w:nsid w:val="475018A5"/>
     <w:multiLevelType w:val="multilevel"/>
     <w:tmpl w:val="57AA7900"/>
@@ -9072,7 +9957,7 @@
       </w:rPr>
     </w:lvl>
   </w:abstractNum>
-  <w:abstractNum w:abstractNumId="14" w15:restartNumberingAfterBreak="0">
+  <w:abstractNum w:abstractNumId="15" w15:restartNumberingAfterBreak="0">
     <w:nsid w:val="4AA159DB"/>
     <w:multiLevelType w:val="hybridMultilevel"/>
     <w:tmpl w:val="FAFC4E0E"/>
@@ -9185,7 +10070,7 @@
       </w:rPr>
     </w:lvl>
   </w:abstractNum>
-  <w:abstractNum w:abstractNumId="15" w15:restartNumberingAfterBreak="0">
+  <w:abstractNum w:abstractNumId="16" w15:restartNumberingAfterBreak="0">
     <w:nsid w:val="4E4A2F38"/>
     <w:multiLevelType w:val="hybridMultilevel"/>
     <w:tmpl w:val="86AE5836"/>
@@ -9298,7 +10183,7 @@
       </w:rPr>
     </w:lvl>
   </w:abstractNum>
-  <w:abstractNum w:abstractNumId="16" w15:restartNumberingAfterBreak="0">
+  <w:abstractNum w:abstractNumId="17" w15:restartNumberingAfterBreak="0">
     <w:nsid w:val="5F8703FD"/>
     <w:multiLevelType w:val="hybridMultilevel"/>
     <w:tmpl w:val="63205792"/>
@@ -9411,7 +10296,7 @@
       </w:rPr>
     </w:lvl>
   </w:abstractNum>
-  <w:abstractNum w:abstractNumId="17" w15:restartNumberingAfterBreak="0">
+  <w:abstractNum w:abstractNumId="18" w15:restartNumberingAfterBreak="0">
     <w:nsid w:val="61EE25EF"/>
     <w:multiLevelType w:val="multilevel"/>
     <w:tmpl w:val="00F4D4F8"/>
@@ -9524,7 +10409,7 @@
       </w:rPr>
     </w:lvl>
   </w:abstractNum>
-  <w:abstractNum w:abstractNumId="18" w15:restartNumberingAfterBreak="0">
+  <w:abstractNum w:abstractNumId="19" w15:restartNumberingAfterBreak="0">
     <w:nsid w:val="69022F36"/>
     <w:multiLevelType w:val="multilevel"/>
     <w:tmpl w:val="B98E1FF6"/>
@@ -9637,7 +10522,7 @@
       </w:rPr>
     </w:lvl>
   </w:abstractNum>
-  <w:abstractNum w:abstractNumId="19" w15:restartNumberingAfterBreak="0">
+  <w:abstractNum w:abstractNumId="20" w15:restartNumberingAfterBreak="0">
     <w:nsid w:val="6BCB1685"/>
     <w:multiLevelType w:val="multilevel"/>
     <w:tmpl w:val="4D2CF690"/>
@@ -9750,7 +10635,7 @@
       </w:rPr>
     </w:lvl>
   </w:abstractNum>
-  <w:abstractNum w:abstractNumId="20" w15:restartNumberingAfterBreak="0">
+  <w:abstractNum w:abstractNumId="21" w15:restartNumberingAfterBreak="0">
     <w:nsid w:val="6DFA68B9"/>
     <w:multiLevelType w:val="multilevel"/>
     <w:tmpl w:val="9BEC19D8"/>
@@ -9863,7 +10748,7 @@
       </w:rPr>
     </w:lvl>
   </w:abstractNum>
-  <w:abstractNum w:abstractNumId="21" w15:restartNumberingAfterBreak="0">
+  <w:abstractNum w:abstractNumId="22" w15:restartNumberingAfterBreak="0">
     <w:nsid w:val="71922BD8"/>
     <w:multiLevelType w:val="multilevel"/>
     <w:tmpl w:val="6EEE3000"/>
@@ -9976,7 +10861,7 @@
       </w:rPr>
     </w:lvl>
   </w:abstractNum>
-  <w:abstractNum w:abstractNumId="22" w15:restartNumberingAfterBreak="0">
+  <w:abstractNum w:abstractNumId="23" w15:restartNumberingAfterBreak="0">
     <w:nsid w:val="73A67E46"/>
     <w:multiLevelType w:val="multilevel"/>
     <w:tmpl w:val="44E21F8E"/>
@@ -10089,7 +10974,7 @@
       </w:rPr>
     </w:lvl>
   </w:abstractNum>
-  <w:abstractNum w:abstractNumId="23" w15:restartNumberingAfterBreak="0">
+  <w:abstractNum w:abstractNumId="24" w15:restartNumberingAfterBreak="0">
     <w:nsid w:val="7487325D"/>
     <w:multiLevelType w:val="multilevel"/>
     <w:tmpl w:val="B5B8D20A"/>
@@ -10202,7 +11087,7 @@
       </w:rPr>
     </w:lvl>
   </w:abstractNum>
-  <w:abstractNum w:abstractNumId="24" w15:restartNumberingAfterBreak="0">
+  <w:abstractNum w:abstractNumId="25" w15:restartNumberingAfterBreak="0">
     <w:nsid w:val="7A4632F9"/>
     <w:multiLevelType w:val="hybridMultilevel"/>
     <w:tmpl w:val="86C21F1A"/>
@@ -10315,7 +11200,7 @@
       </w:rPr>
     </w:lvl>
   </w:abstractNum>
-  <w:abstractNum w:abstractNumId="25" w15:restartNumberingAfterBreak="0">
+  <w:abstractNum w:abstractNumId="26" w15:restartNumberingAfterBreak="0">
     <w:nsid w:val="7F4A1468"/>
     <w:multiLevelType w:val="multilevel"/>
     <w:tmpl w:val="F13644AA"/>
@@ -10441,40 +11326,40 @@
     <w:abstractNumId w:val="2"/>
   </w:num>
   <w:num w:numId="2" w16cid:durableId="1636912668">
-    <w:abstractNumId w:val="9"/>
+    <w:abstractNumId w:val="10"/>
   </w:num>
   <w:num w:numId="3" w16cid:durableId="753554897">
     <w:abstractNumId w:val="0"/>
   </w:num>
   <w:num w:numId="4" w16cid:durableId="1797530407">
-    <w:abstractNumId w:val="22"/>
+    <w:abstractNumId w:val="23"/>
   </w:num>
   <w:num w:numId="5" w16cid:durableId="626814206">
     <w:abstractNumId w:val="4"/>
   </w:num>
   <w:num w:numId="6" w16cid:durableId="1061253480">
-    <w:abstractNumId w:val="23"/>
+    <w:abstractNumId w:val="24"/>
   </w:num>
   <w:num w:numId="7" w16cid:durableId="446628862">
-    <w:abstractNumId w:val="10"/>
+    <w:abstractNumId w:val="11"/>
   </w:num>
   <w:num w:numId="8" w16cid:durableId="1730879110">
+    <w:abstractNumId w:val="13"/>
+  </w:num>
+  <w:num w:numId="9" w16cid:durableId="1614627586">
+    <w:abstractNumId w:val="17"/>
+  </w:num>
+  <w:num w:numId="10" w16cid:durableId="1564489748">
+    <w:abstractNumId w:val="22"/>
+  </w:num>
+  <w:num w:numId="11" w16cid:durableId="1244149491">
     <w:abstractNumId w:val="12"/>
   </w:num>
-  <w:num w:numId="9" w16cid:durableId="1614627586">
-    <w:abstractNumId w:val="16"/>
-  </w:num>
-  <w:num w:numId="10" w16cid:durableId="1564489748">
-    <w:abstractNumId w:val="21"/>
-  </w:num>
-  <w:num w:numId="11" w16cid:durableId="1244149491">
-    <w:abstractNumId w:val="11"/>
-  </w:num>
   <w:num w:numId="12" w16cid:durableId="912856657">
-    <w:abstractNumId w:val="18"/>
+    <w:abstractNumId w:val="19"/>
   </w:num>
   <w:num w:numId="13" w16cid:durableId="1394541920">
-    <w:abstractNumId w:val="19"/>
+    <w:abstractNumId w:val="20"/>
   </w:num>
   <w:num w:numId="14" w16cid:durableId="67581013">
     <w:abstractNumId w:val="1"/>
@@ -10483,36 +11368,39 @@
     <w:abstractNumId w:val="3"/>
   </w:num>
   <w:num w:numId="16" w16cid:durableId="739598293">
-    <w:abstractNumId w:val="14"/>
+    <w:abstractNumId w:val="15"/>
   </w:num>
   <w:num w:numId="17" w16cid:durableId="2105153068">
-    <w:abstractNumId w:val="20"/>
+    <w:abstractNumId w:val="21"/>
   </w:num>
   <w:num w:numId="18" w16cid:durableId="1932162587">
-    <w:abstractNumId w:val="17"/>
+    <w:abstractNumId w:val="18"/>
   </w:num>
   <w:num w:numId="19" w16cid:durableId="1159927972">
-    <w:abstractNumId w:val="24"/>
+    <w:abstractNumId w:val="25"/>
   </w:num>
   <w:num w:numId="20" w16cid:durableId="1652903050">
     <w:abstractNumId w:val="5"/>
   </w:num>
   <w:num w:numId="21" w16cid:durableId="436144540">
-    <w:abstractNumId w:val="15"/>
+    <w:abstractNumId w:val="16"/>
   </w:num>
   <w:num w:numId="22" w16cid:durableId="1127578984">
-    <w:abstractNumId w:val="13"/>
+    <w:abstractNumId w:val="14"/>
   </w:num>
   <w:num w:numId="23" w16cid:durableId="69279656">
+    <w:abstractNumId w:val="8"/>
+  </w:num>
+  <w:num w:numId="24" w16cid:durableId="207645998">
+    <w:abstractNumId w:val="9"/>
+  </w:num>
+  <w:num w:numId="25" w16cid:durableId="1568111140">
+    <w:abstractNumId w:val="26"/>
+  </w:num>
+  <w:num w:numId="26" w16cid:durableId="1000431142">
     <w:abstractNumId w:val="7"/>
   </w:num>
-  <w:num w:numId="24" w16cid:durableId="207645998">
-    <w:abstractNumId w:val="8"/>
-  </w:num>
-  <w:num w:numId="25" w16cid:durableId="1568111140">
-    <w:abstractNumId w:val="25"/>
-  </w:num>
-  <w:num w:numId="26" w16cid:durableId="1000431142">
+  <w:num w:numId="27" w16cid:durableId="2030646055">
     <w:abstractNumId w:val="6"/>
   </w:num>
 </w:numbering>
@@ -10523,7 +11411,7 @@
   <w:docDefaults>
     <w:rPrDefault>
       <w:rPr>
-        <w:rFonts w:ascii="Liberation Serif" w:eastAsia="新細明體" w:hAnsi="Liberation Serif" w:cs="Lohit Devanagari"/>
+        <w:rFonts w:ascii="Liberation Serif" w:eastAsia="PMingLiU" w:hAnsi="Liberation Serif" w:cs="Lohit Devanagari"/>
         <w:sz w:val="24"/>
         <w:szCs w:val="24"/>
         <w:lang w:val="en-US" w:eastAsia="zh-CN" w:bidi="hi-IN"/>
@@ -10909,7 +11797,7 @@
     <w:lsdException w:name="Unresolved Mention" w:semiHidden="1" w:unhideWhenUsed="1"/>
     <w:lsdException w:name="Smart Link" w:semiHidden="1" w:unhideWhenUsed="1"/>
   </w:latentStyles>
-  <w:style w:type="paragraph" w:default="1" w:styleId="a">
+  <w:style w:type="paragraph" w:default="1" w:styleId="Normal">
     <w:name w:val="Normal"/>
     <w:qFormat/>
     <w:rPr>
@@ -10919,10 +11807,10 @@
       <w:lang w:bidi="ar-SA"/>
     </w:rPr>
   </w:style>
-  <w:style w:type="paragraph" w:styleId="1">
+  <w:style w:type="paragraph" w:styleId="Heading1">
     <w:name w:val="heading 1"/>
-    <w:basedOn w:val="a"/>
-    <w:next w:val="a"/>
+    <w:basedOn w:val="Normal"/>
+    <w:next w:val="Normal"/>
     <w:uiPriority w:val="9"/>
     <w:qFormat/>
     <w:pPr>
@@ -10946,10 +11834,10 @@
       <w:sz w:val="36"/>
     </w:rPr>
   </w:style>
-  <w:style w:type="paragraph" w:styleId="2">
+  <w:style w:type="paragraph" w:styleId="Heading2">
     <w:name w:val="heading 2"/>
-    <w:basedOn w:val="a"/>
-    <w:next w:val="a"/>
+    <w:basedOn w:val="Normal"/>
+    <w:next w:val="Normal"/>
     <w:uiPriority w:val="9"/>
     <w:unhideWhenUsed/>
     <w:qFormat/>
@@ -10967,10 +11855,10 @@
       <w:sz w:val="24"/>
     </w:rPr>
   </w:style>
-  <w:style w:type="paragraph" w:styleId="3">
+  <w:style w:type="paragraph" w:styleId="Heading3">
     <w:name w:val="heading 3"/>
-    <w:basedOn w:val="a"/>
-    <w:next w:val="a"/>
+    <w:basedOn w:val="Normal"/>
+    <w:next w:val="Normal"/>
     <w:uiPriority w:val="9"/>
     <w:unhideWhenUsed/>
     <w:qFormat/>
@@ -10988,10 +11876,10 @@
       <w:sz w:val="24"/>
     </w:rPr>
   </w:style>
-  <w:style w:type="paragraph" w:styleId="4">
+  <w:style w:type="paragraph" w:styleId="Heading4">
     <w:name w:val="heading 4"/>
-    <w:basedOn w:val="a"/>
-    <w:next w:val="a"/>
+    <w:basedOn w:val="Normal"/>
+    <w:next w:val="Normal"/>
     <w:uiPriority w:val="9"/>
     <w:semiHidden/>
     <w:unhideWhenUsed/>
@@ -11009,10 +11897,10 @@
       <w:b/>
     </w:rPr>
   </w:style>
-  <w:style w:type="paragraph" w:styleId="5">
+  <w:style w:type="paragraph" w:styleId="Heading5">
     <w:name w:val="heading 5"/>
-    <w:basedOn w:val="a"/>
-    <w:next w:val="a"/>
+    <w:basedOn w:val="Normal"/>
+    <w:next w:val="Normal"/>
     <w:uiPriority w:val="9"/>
     <w:semiHidden/>
     <w:unhideWhenUsed/>
@@ -11029,10 +11917,10 @@
       <w:b/>
     </w:rPr>
   </w:style>
-  <w:style w:type="paragraph" w:styleId="6">
+  <w:style w:type="paragraph" w:styleId="Heading6">
     <w:name w:val="heading 6"/>
-    <w:basedOn w:val="a"/>
-    <w:next w:val="a"/>
+    <w:basedOn w:val="Normal"/>
+    <w:next w:val="Normal"/>
     <w:uiPriority w:val="9"/>
     <w:semiHidden/>
     <w:unhideWhenUsed/>
@@ -11051,10 +11939,10 @@
       <w:sz w:val="22"/>
     </w:rPr>
   </w:style>
-  <w:style w:type="paragraph" w:styleId="7">
+  <w:style w:type="paragraph" w:styleId="Heading7">
     <w:name w:val="heading 7"/>
-    <w:basedOn w:val="a"/>
-    <w:next w:val="a"/>
+    <w:basedOn w:val="Normal"/>
+    <w:next w:val="Normal"/>
     <w:qFormat/>
     <w:pPr>
       <w:numPr>
@@ -11068,10 +11956,10 @@
       <w:rFonts w:ascii="Arial" w:hAnsi="Arial" w:cs="Arial"/>
     </w:rPr>
   </w:style>
-  <w:style w:type="paragraph" w:styleId="8">
+  <w:style w:type="paragraph" w:styleId="Heading8">
     <w:name w:val="heading 8"/>
-    <w:basedOn w:val="a"/>
-    <w:next w:val="a"/>
+    <w:basedOn w:val="Normal"/>
+    <w:next w:val="Normal"/>
     <w:qFormat/>
     <w:pPr>
       <w:numPr>
@@ -11086,10 +11974,10 @@
       <w:i/>
     </w:rPr>
   </w:style>
-  <w:style w:type="paragraph" w:styleId="9">
+  <w:style w:type="paragraph" w:styleId="Heading9">
     <w:name w:val="heading 9"/>
-    <w:basedOn w:val="a"/>
-    <w:next w:val="a"/>
+    <w:basedOn w:val="Normal"/>
+    <w:next w:val="Normal"/>
     <w:qFormat/>
     <w:pPr>
       <w:numPr>
@@ -11105,13 +11993,13 @@
       <w:sz w:val="18"/>
     </w:rPr>
   </w:style>
-  <w:style w:type="character" w:default="1" w:styleId="a0">
+  <w:style w:type="character" w:default="1" w:styleId="DefaultParagraphFont">
     <w:name w:val="Default Paragraph Font"/>
     <w:uiPriority w:val="1"/>
     <w:semiHidden/>
     <w:unhideWhenUsed/>
   </w:style>
-  <w:style w:type="table" w:default="1" w:styleId="a1">
+  <w:style w:type="table" w:default="1" w:styleId="TableNormal">
     <w:name w:val="Normal Table"/>
     <w:uiPriority w:val="99"/>
     <w:semiHidden/>
@@ -11126,7 +12014,7 @@
       </w:tblCellMar>
     </w:tblPr>
   </w:style>
-  <w:style w:type="numbering" w:default="1" w:styleId="a2">
+  <w:style w:type="numbering" w:default="1" w:styleId="NoList">
     <w:name w:val="No List"/>
     <w:uiPriority w:val="99"/>
     <w:semiHidden/>
@@ -11174,9 +12062,9 @@
     <w:name w:val="WW8Num1z8"/>
     <w:qFormat/>
   </w:style>
-  <w:style w:type="character" w:styleId="a3">
+  <w:style w:type="character" w:styleId="PageNumber">
     <w:name w:val="page number"/>
-    <w:basedOn w:val="a0"/>
+    <w:basedOn w:val="DefaultParagraphFont"/>
   </w:style>
   <w:style w:type="character" w:customStyle="1" w:styleId="InternetLink">
     <w:name w:val="Internet Link"/>
@@ -11201,8 +12089,8 @@
   </w:style>
   <w:style w:type="paragraph" w:customStyle="1" w:styleId="Heading">
     <w:name w:val="Heading"/>
-    <w:basedOn w:val="a"/>
-    <w:next w:val="a4"/>
+    <w:basedOn w:val="Normal"/>
+    <w:next w:val="BodyText"/>
     <w:qFormat/>
     <w:pPr>
       <w:keepNext/>
@@ -11216,23 +12104,23 @@
       <w:sz w:val="36"/>
     </w:rPr>
   </w:style>
-  <w:style w:type="paragraph" w:styleId="a4">
+  <w:style w:type="paragraph" w:styleId="BodyText">
     <w:name w:val="Body Text"/>
-    <w:basedOn w:val="a"/>
+    <w:basedOn w:val="Normal"/>
     <w:pPr>
       <w:spacing w:after="140" w:line="276" w:lineRule="auto"/>
     </w:pPr>
   </w:style>
-  <w:style w:type="paragraph" w:styleId="a5">
+  <w:style w:type="paragraph" w:styleId="List">
     <w:name w:val="List"/>
-    <w:basedOn w:val="a4"/>
+    <w:basedOn w:val="BodyText"/>
     <w:rPr>
       <w:rFonts w:cs="Lohit Devanagari"/>
     </w:rPr>
   </w:style>
-  <w:style w:type="paragraph" w:styleId="a6">
+  <w:style w:type="paragraph" w:styleId="Caption">
     <w:name w:val="caption"/>
-    <w:basedOn w:val="a"/>
+    <w:basedOn w:val="Normal"/>
     <w:qFormat/>
     <w:pPr>
       <w:suppressLineNumbers/>
@@ -11248,7 +12136,7 @@
   </w:style>
   <w:style w:type="paragraph" w:customStyle="1" w:styleId="Index">
     <w:name w:val="Index"/>
-    <w:basedOn w:val="a"/>
+    <w:basedOn w:val="Normal"/>
     <w:qFormat/>
     <w:pPr>
       <w:suppressLineNumbers/>
@@ -11259,7 +12147,7 @@
   </w:style>
   <w:style w:type="paragraph" w:customStyle="1" w:styleId="Paragraph1">
     <w:name w:val="Paragraph1"/>
-    <w:basedOn w:val="a"/>
+    <w:basedOn w:val="Normal"/>
     <w:qFormat/>
     <w:pPr>
       <w:spacing w:before="80"/>
@@ -11287,7 +12175,7 @@
   </w:style>
   <w:style w:type="paragraph" w:customStyle="1" w:styleId="Paragraph5">
     <w:name w:val="Paragraph5"/>
-    <w:basedOn w:val="a"/>
+    <w:basedOn w:val="Normal"/>
     <w:qFormat/>
     <w:pPr>
       <w:ind w:left="3600"/>
@@ -11295,7 +12183,7 @@
   </w:style>
   <w:style w:type="paragraph" w:customStyle="1" w:styleId="TableofContents">
     <w:name w:val="Table of Contents"/>
-    <w:basedOn w:val="a"/>
+    <w:basedOn w:val="Normal"/>
     <w:qFormat/>
     <w:pPr>
       <w:pageBreakBefore/>
@@ -11306,10 +12194,10 @@
       <w:sz w:val="36"/>
     </w:rPr>
   </w:style>
-  <w:style w:type="paragraph" w:styleId="10">
+  <w:style w:type="paragraph" w:styleId="TOC1">
     <w:name w:val="toc 1"/>
-    <w:basedOn w:val="a"/>
-    <w:next w:val="a"/>
+    <w:basedOn w:val="Normal"/>
+    <w:next w:val="Normal"/>
     <w:pPr>
       <w:tabs>
         <w:tab w:val="right" w:leader="dot" w:pos="8640"/>
@@ -11321,10 +12209,10 @@
       <w:caps/>
     </w:rPr>
   </w:style>
-  <w:style w:type="paragraph" w:styleId="20">
+  <w:style w:type="paragraph" w:styleId="TOC2">
     <w:name w:val="toc 2"/>
-    <w:basedOn w:val="a"/>
-    <w:next w:val="a"/>
+    <w:basedOn w:val="Normal"/>
+    <w:next w:val="Normal"/>
     <w:pPr>
       <w:tabs>
         <w:tab w:val="right" w:leader="dot" w:pos="8640"/>
@@ -11335,10 +12223,10 @@
       <w:smallCaps/>
     </w:rPr>
   </w:style>
-  <w:style w:type="paragraph" w:styleId="30">
+  <w:style w:type="paragraph" w:styleId="TOC3">
     <w:name w:val="toc 3"/>
-    <w:basedOn w:val="a"/>
-    <w:next w:val="a"/>
+    <w:basedOn w:val="Normal"/>
+    <w:next w:val="Normal"/>
     <w:pPr>
       <w:tabs>
         <w:tab w:val="right" w:leader="dot" w:pos="8640"/>
@@ -11365,9 +12253,9 @@
       <w:ind w:left="2160"/>
     </w:pPr>
   </w:style>
-  <w:style w:type="paragraph" w:styleId="a7">
+  <w:style w:type="paragraph" w:styleId="Header">
     <w:name w:val="header"/>
-    <w:basedOn w:val="a"/>
+    <w:basedOn w:val="Normal"/>
     <w:pPr>
       <w:tabs>
         <w:tab w:val="center" w:pos="4320"/>
@@ -11379,9 +12267,9 @@
       <w:sz w:val="16"/>
     </w:rPr>
   </w:style>
-  <w:style w:type="paragraph" w:styleId="a8">
+  <w:style w:type="paragraph" w:styleId="Footer">
     <w:name w:val="footer"/>
-    <w:basedOn w:val="a"/>
+    <w:basedOn w:val="Normal"/>
     <w:pPr>
       <w:tabs>
         <w:tab w:val="center" w:pos="4320"/>
@@ -11393,10 +12281,10 @@
       <w:sz w:val="16"/>
     </w:rPr>
   </w:style>
-  <w:style w:type="paragraph" w:styleId="40">
+  <w:style w:type="paragraph" w:styleId="TOC4">
     <w:name w:val="toc 4"/>
-    <w:basedOn w:val="a"/>
-    <w:next w:val="a"/>
+    <w:basedOn w:val="Normal"/>
+    <w:next w:val="Normal"/>
     <w:pPr>
       <w:tabs>
         <w:tab w:val="right" w:leader="dot" w:pos="8640"/>
@@ -11407,10 +12295,10 @@
       <w:sz w:val="18"/>
     </w:rPr>
   </w:style>
-  <w:style w:type="paragraph" w:styleId="50">
+  <w:style w:type="paragraph" w:styleId="TOC5">
     <w:name w:val="toc 5"/>
-    <w:basedOn w:val="a"/>
-    <w:next w:val="a"/>
+    <w:basedOn w:val="Normal"/>
+    <w:next w:val="Normal"/>
     <w:pPr>
       <w:tabs>
         <w:tab w:val="right" w:leader="dot" w:pos="8640"/>
@@ -11421,10 +12309,10 @@
       <w:sz w:val="18"/>
     </w:rPr>
   </w:style>
-  <w:style w:type="paragraph" w:styleId="60">
+  <w:style w:type="paragraph" w:styleId="TOC6">
     <w:name w:val="toc 6"/>
-    <w:basedOn w:val="a"/>
-    <w:next w:val="a"/>
+    <w:basedOn w:val="Normal"/>
+    <w:next w:val="Normal"/>
     <w:pPr>
       <w:tabs>
         <w:tab w:val="right" w:leader="dot" w:pos="8640"/>
@@ -11435,10 +12323,10 @@
       <w:sz w:val="18"/>
     </w:rPr>
   </w:style>
-  <w:style w:type="paragraph" w:styleId="70">
+  <w:style w:type="paragraph" w:styleId="TOC7">
     <w:name w:val="toc 7"/>
-    <w:basedOn w:val="a"/>
-    <w:next w:val="a"/>
+    <w:basedOn w:val="Normal"/>
+    <w:next w:val="Normal"/>
     <w:pPr>
       <w:tabs>
         <w:tab w:val="right" w:leader="dot" w:pos="8640"/>
@@ -11449,10 +12337,10 @@
       <w:sz w:val="18"/>
     </w:rPr>
   </w:style>
-  <w:style w:type="paragraph" w:styleId="80">
+  <w:style w:type="paragraph" w:styleId="TOC8">
     <w:name w:val="toc 8"/>
-    <w:basedOn w:val="a"/>
-    <w:next w:val="a"/>
+    <w:basedOn w:val="Normal"/>
+    <w:next w:val="Normal"/>
     <w:pPr>
       <w:tabs>
         <w:tab w:val="right" w:leader="dot" w:pos="8640"/>
@@ -11463,10 +12351,10 @@
       <w:sz w:val="18"/>
     </w:rPr>
   </w:style>
-  <w:style w:type="paragraph" w:styleId="90">
+  <w:style w:type="paragraph" w:styleId="TOC9">
     <w:name w:val="toc 9"/>
-    <w:basedOn w:val="a"/>
-    <w:next w:val="a"/>
+    <w:basedOn w:val="Normal"/>
+    <w:next w:val="Normal"/>
     <w:pPr>
       <w:tabs>
         <w:tab w:val="right" w:leader="dot" w:pos="8640"/>
@@ -11477,9 +12365,9 @@
       <w:sz w:val="18"/>
     </w:rPr>
   </w:style>
-  <w:style w:type="paragraph" w:styleId="a9">
+  <w:style w:type="paragraph" w:styleId="Subtitle">
     <w:name w:val="Subtitle"/>
-    <w:basedOn w:val="a"/>
+    <w:basedOn w:val="Normal"/>
     <w:uiPriority w:val="11"/>
     <w:qFormat/>
     <w:pPr>
@@ -11495,7 +12383,7 @@
   </w:style>
   <w:style w:type="paragraph" w:customStyle="1" w:styleId="RevHistory">
     <w:name w:val="RevHistory"/>
-    <w:basedOn w:val="a"/>
+    <w:basedOn w:val="Normal"/>
     <w:qFormat/>
     <w:pPr>
       <w:pageBreakBefore/>
@@ -11521,16 +12409,16 @@
       <w:lang w:bidi="ar-SA"/>
     </w:rPr>
   </w:style>
-  <w:style w:type="paragraph" w:styleId="aa">
+  <w:style w:type="paragraph" w:styleId="BodyTextIndent">
     <w:name w:val="Body Text Indent"/>
-    <w:basedOn w:val="a"/>
+    <w:basedOn w:val="Normal"/>
     <w:pPr>
       <w:ind w:left="1440"/>
     </w:pPr>
   </w:style>
   <w:style w:type="paragraph" w:customStyle="1" w:styleId="TableContents">
     <w:name w:val="Table Contents"/>
-    <w:basedOn w:val="a"/>
+    <w:basedOn w:val="Normal"/>
     <w:qFormat/>
     <w:pPr>
       <w:suppressLineNumbers/>
@@ -11550,12 +12438,12 @@
   </w:style>
   <w:style w:type="paragraph" w:customStyle="1" w:styleId="FrameContents">
     <w:name w:val="Frame Contents"/>
-    <w:basedOn w:val="a"/>
+    <w:basedOn w:val="Normal"/>
     <w:qFormat/>
   </w:style>
   <w:style w:type="paragraph" w:customStyle="1" w:styleId="HeaderLeft">
     <w:name w:val="Header Left"/>
-    <w:basedOn w:val="a"/>
+    <w:basedOn w:val="Normal"/>
     <w:qFormat/>
     <w:pPr>
       <w:suppressLineNumbers/>
@@ -11569,9 +12457,9 @@
     <w:name w:val="WW8Num1"/>
     <w:qFormat/>
   </w:style>
-  <w:style w:type="paragraph" w:styleId="ab">
+  <w:style w:type="paragraph" w:styleId="ListParagraph">
     <w:name w:val="List Paragraph"/>
-    <w:basedOn w:val="a"/>
+    <w:basedOn w:val="Normal"/>
     <w:uiPriority w:val="34"/>
     <w:qFormat/>
     <w:rsid w:val="00F8141F"/>

</xml_diff>